<commit_message>
✨: finish third lab
</commit_message>
<xml_diff>
--- a/Lab3/Lab3-Dominskyi-Valentyn-IP93.docx
+++ b/Lab3/Lab3-Dominskyi-Valentyn-IP93.docx
@@ -212,7 +212,15 @@
           <w:sz w:val="28"/>
           <w:szCs w:val="28"/>
         </w:rPr>
-        <w:t xml:space="preserve">еалізація </w:t>
+        <w:t>еалізації</w:t>
+      </w:r>
+      <w:r>
+        <w:rPr>
+          <w:rFonts w:ascii="Times New Roman" w:hAnsi="Times New Roman" w:cs="Times New Roman"/>
+          <w:sz w:val="28"/>
+          <w:szCs w:val="28"/>
+        </w:rPr>
+        <w:t xml:space="preserve"> </w:t>
       </w:r>
       <w:proofErr w:type="spellStart"/>
       <w:r>
@@ -896,7 +904,7 @@
                 <w:webHidden/>
                 <w:sz w:val="28"/>
               </w:rPr>
-              <w:t>9</w:t>
+              <w:t>8</w:t>
             </w:r>
             <w:r>
               <w:rPr>
@@ -982,7 +990,7 @@
                 <w:webHidden/>
                 <w:sz w:val="28"/>
               </w:rPr>
-              <w:t>10</w:t>
+              <w:t>9</w:t>
             </w:r>
             <w:r>
               <w:rPr>
@@ -1072,7 +1080,21 @@
           <w:rFonts w:ascii="Times New Roman" w:hAnsi="Times New Roman" w:cs="Times New Roman"/>
           <w:sz w:val="28"/>
         </w:rPr>
-        <w:t xml:space="preserve">Дослідження технології апаратної реалізація </w:t>
+        <w:t>Дослідження</w:t>
+      </w:r>
+      <w:r>
+        <w:rPr>
+          <w:rFonts w:ascii="Times New Roman" w:hAnsi="Times New Roman" w:cs="Times New Roman"/>
+          <w:sz w:val="28"/>
+        </w:rPr>
+        <w:t xml:space="preserve"> технології апаратної реалізації</w:t>
+      </w:r>
+      <w:r>
+        <w:rPr>
+          <w:rFonts w:ascii="Times New Roman" w:hAnsi="Times New Roman" w:cs="Times New Roman"/>
+          <w:sz w:val="28"/>
+        </w:rPr>
+        <w:t xml:space="preserve"> </w:t>
       </w:r>
       <w:proofErr w:type="spellStart"/>
       <w:r>
@@ -1327,9 +1349,7 @@
         </w:rPr>
         <w:t>:</w:t>
       </w:r>
-      <w:bookmarkStart w:id="2" w:name="_GoBack"/>
       <w:bookmarkEnd w:id="1"/>
-      <w:bookmarkEnd w:id="2"/>
     </w:p>
     <w:p>
       <w:pPr>
@@ -1428,12 +1448,12 @@
         <w:pStyle w:val="Heading2"/>
         <w:spacing w:line="360" w:lineRule="auto"/>
       </w:pPr>
-      <w:bookmarkStart w:id="3" w:name="_Toc129728563"/>
+      <w:bookmarkStart w:id="2" w:name="_Toc129728563"/>
       <w:r>
         <w:lastRenderedPageBreak/>
         <w:t>Хід роботи</w:t>
       </w:r>
-      <w:bookmarkEnd w:id="3"/>
+      <w:bookmarkEnd w:id="2"/>
     </w:p>
     <w:p>
       <w:pPr>
@@ -1452,47 +1472,27 @@
           <w:sz w:val="28"/>
           <w:szCs w:val="28"/>
         </w:rPr>
-        <w:t>За основу для даної лабораторної роботи візьмемо минулу, але зробимо такі зміни</w:t>
-      </w:r>
-      <w:r>
-        <w:rPr>
-          <w:rFonts w:ascii="Times New Roman" w:hAnsi="Times New Roman" w:cs="Times New Roman"/>
-          <w:sz w:val="28"/>
-          <w:szCs w:val="28"/>
-        </w:rPr>
-        <w:t>:</w:t>
-      </w:r>
-    </w:p>
-    <w:p>
-      <w:pPr>
-        <w:pStyle w:val="ListParagraph"/>
-        <w:numPr>
-          <w:ilvl w:val="0"/>
-          <w:numId w:val="13"/>
-        </w:numPr>
-        <w:spacing w:line="360" w:lineRule="auto"/>
-        <w:rPr>
-          <w:rFonts w:ascii="Times New Roman" w:hAnsi="Times New Roman" w:cs="Times New Roman"/>
-          <w:sz w:val="28"/>
-          <w:szCs w:val="28"/>
-        </w:rPr>
-      </w:pPr>
-      <w:r>
-        <w:rPr>
-          <w:rFonts w:ascii="Times New Roman" w:hAnsi="Times New Roman" w:cs="Times New Roman"/>
-          <w:sz w:val="28"/>
-          <w:szCs w:val="28"/>
-        </w:rPr>
-        <w:t>Створимо</w:t>
-      </w:r>
-      <w:r>
-        <w:rPr>
-          <w:rFonts w:ascii="Times New Roman" w:hAnsi="Times New Roman" w:cs="Times New Roman"/>
-          <w:sz w:val="28"/>
-          <w:szCs w:val="28"/>
-        </w:rPr>
-        <w:t xml:space="preserve"> потоки з інтерфейсом </w:t>
-      </w:r>
+        <w:t xml:space="preserve">Для початку потрібно створити базу даних та підключитись до неї за допомогою </w:t>
+      </w:r>
+      <w:proofErr w:type="spellStart"/>
+      <w:r>
+        <w:rPr>
+          <w:rFonts w:ascii="Times New Roman" w:hAnsi="Times New Roman" w:cs="Times New Roman"/>
+          <w:sz w:val="28"/>
+          <w:szCs w:val="28"/>
+        </w:rPr>
+        <w:t>субд</w:t>
+      </w:r>
+      <w:proofErr w:type="spellEnd"/>
+      <w:r>
+        <w:rPr>
+          <w:rFonts w:ascii="Times New Roman" w:hAnsi="Times New Roman" w:cs="Times New Roman"/>
+          <w:sz w:val="28"/>
+          <w:szCs w:val="28"/>
+        </w:rPr>
+        <w:t xml:space="preserve">. Мій вибір пав на </w:t>
+      </w:r>
+      <w:proofErr w:type="spellStart"/>
       <w:r>
         <w:rPr>
           <w:rFonts w:ascii="Times New Roman" w:hAnsi="Times New Roman" w:cs="Times New Roman"/>
@@ -1500,16 +1500,9 @@
           <w:szCs w:val="28"/>
           <w:lang w:val="en-US"/>
         </w:rPr>
-        <w:t xml:space="preserve">callable. </w:t>
-      </w:r>
-      <w:r>
-        <w:rPr>
-          <w:rFonts w:ascii="Times New Roman" w:hAnsi="Times New Roman" w:cs="Times New Roman"/>
-          <w:sz w:val="28"/>
-          <w:szCs w:val="28"/>
-        </w:rPr>
-        <w:t xml:space="preserve">У </w:t>
-      </w:r>
+        <w:t>Sqlite</w:t>
+      </w:r>
+      <w:proofErr w:type="spellEnd"/>
       <w:r>
         <w:rPr>
           <w:rFonts w:ascii="Times New Roman" w:hAnsi="Times New Roman" w:cs="Times New Roman"/>
@@ -1517,15 +1510,102 @@
           <w:szCs w:val="28"/>
           <w:lang w:val="en-US"/>
         </w:rPr>
-        <w:t xml:space="preserve">java </w:t>
-      </w:r>
-      <w:r>
-        <w:rPr>
-          <w:rFonts w:ascii="Times New Roman" w:hAnsi="Times New Roman" w:cs="Times New Roman"/>
-          <w:sz w:val="28"/>
-          <w:szCs w:val="28"/>
-        </w:rPr>
-        <w:t xml:space="preserve">це </w:t>
+        <w:t xml:space="preserve">, </w:t>
+      </w:r>
+      <w:r>
+        <w:rPr>
+          <w:rFonts w:ascii="Times New Roman" w:hAnsi="Times New Roman" w:cs="Times New Roman"/>
+          <w:sz w:val="28"/>
+          <w:szCs w:val="28"/>
+        </w:rPr>
+        <w:t>так як вона є однією з найпростіши</w:t>
+      </w:r>
+      <w:r>
+        <w:rPr>
+          <w:rFonts w:ascii="Times New Roman" w:hAnsi="Times New Roman" w:cs="Times New Roman"/>
+          <w:sz w:val="28"/>
+          <w:szCs w:val="28"/>
+        </w:rPr>
+        <w:t>х у використанні та зберіганні.</w:t>
+      </w:r>
+    </w:p>
+    <w:p>
+      <w:pPr>
+        <w:spacing w:line="360" w:lineRule="auto"/>
+        <w:ind w:firstLine="708"/>
+        <w:jc w:val="both"/>
+        <w:rPr>
+          <w:rFonts w:ascii="Times New Roman" w:hAnsi="Times New Roman" w:cs="Times New Roman"/>
+          <w:sz w:val="28"/>
+          <w:szCs w:val="28"/>
+        </w:rPr>
+      </w:pPr>
+      <w:r>
+        <w:rPr>
+          <w:rFonts w:ascii="Times New Roman" w:hAnsi="Times New Roman" w:cs="Times New Roman"/>
+          <w:sz w:val="28"/>
+          <w:szCs w:val="28"/>
+        </w:rPr>
+        <w:t xml:space="preserve">Для реалізації обох видів пам’яті у </w:t>
+      </w:r>
+      <w:r>
+        <w:rPr>
+          <w:rFonts w:ascii="Times New Roman" w:hAnsi="Times New Roman" w:cs="Times New Roman"/>
+          <w:sz w:val="28"/>
+          <w:szCs w:val="28"/>
+          <w:lang w:val="en-US"/>
+        </w:rPr>
+        <w:t xml:space="preserve">Java </w:t>
+      </w:r>
+      <w:r>
+        <w:rPr>
+          <w:rFonts w:ascii="Times New Roman" w:hAnsi="Times New Roman" w:cs="Times New Roman"/>
+          <w:sz w:val="28"/>
+          <w:szCs w:val="28"/>
+        </w:rPr>
+        <w:t>для</w:t>
+      </w:r>
+      <w:r>
+        <w:rPr>
+          <w:rFonts w:ascii="Times New Roman" w:hAnsi="Times New Roman" w:cs="Times New Roman"/>
+          <w:sz w:val="28"/>
+          <w:szCs w:val="28"/>
+          <w:lang w:val="en-US"/>
+        </w:rPr>
+        <w:t xml:space="preserve"> </w:t>
+      </w:r>
+      <w:r>
+        <w:rPr>
+          <w:rFonts w:ascii="Times New Roman" w:hAnsi="Times New Roman" w:cs="Times New Roman"/>
+          <w:sz w:val="28"/>
+          <w:szCs w:val="28"/>
+          <w:lang w:val="en-US"/>
+        </w:rPr>
+        <w:t>Hardware</w:t>
+      </w:r>
+      <w:r>
+        <w:rPr>
+          <w:rFonts w:ascii="Times New Roman" w:hAnsi="Times New Roman" w:cs="Times New Roman"/>
+          <w:sz w:val="28"/>
+          <w:szCs w:val="28"/>
+        </w:rPr>
+        <w:t xml:space="preserve"> </w:t>
+      </w:r>
+      <w:r>
+        <w:rPr>
+          <w:rFonts w:ascii="Times New Roman" w:hAnsi="Times New Roman" w:cs="Times New Roman"/>
+          <w:sz w:val="28"/>
+          <w:szCs w:val="28"/>
+        </w:rPr>
+        <w:t xml:space="preserve">є </w:t>
+      </w:r>
+      <w:r>
+        <w:rPr>
+          <w:rFonts w:ascii="Times New Roman" w:hAnsi="Times New Roman" w:cs="Times New Roman"/>
+          <w:sz w:val="28"/>
+          <w:szCs w:val="28"/>
+        </w:rPr>
+        <w:t xml:space="preserve">функціонал </w:t>
       </w:r>
       <w:proofErr w:type="spellStart"/>
       <w:r>
@@ -1534,7 +1614,7 @@
           <w:sz w:val="28"/>
           <w:szCs w:val="28"/>
         </w:rPr>
-        <w:t>java.util.concurrent</w:t>
+        <w:t>локів</w:t>
       </w:r>
       <w:proofErr w:type="spellEnd"/>
       <w:r>
@@ -1543,7 +1623,7 @@
           <w:sz w:val="28"/>
           <w:szCs w:val="28"/>
         </w:rPr>
-        <w:t xml:space="preserve">, а в </w:t>
+        <w:t xml:space="preserve">, а для </w:t>
       </w:r>
       <w:r>
         <w:rPr>
@@ -1552,9 +1632,16 @@
           <w:szCs w:val="28"/>
           <w:lang w:val="en-US"/>
         </w:rPr>
-        <w:t xml:space="preserve">python - </w:t>
-      </w:r>
-      <w:proofErr w:type="spellStart"/>
+        <w:t xml:space="preserve">software </w:t>
+      </w:r>
+      <w:r>
+        <w:rPr>
+          <w:rFonts w:ascii="Times New Roman" w:hAnsi="Times New Roman" w:cs="Times New Roman"/>
+          <w:sz w:val="28"/>
+          <w:szCs w:val="28"/>
+        </w:rPr>
+        <w:t xml:space="preserve">– </w:t>
+      </w:r>
       <w:r>
         <w:rPr>
           <w:rFonts w:ascii="Times New Roman" w:hAnsi="Times New Roman" w:cs="Times New Roman"/>
@@ -1562,9 +1649,16 @@
           <w:szCs w:val="28"/>
           <w:lang w:val="en-US"/>
         </w:rPr>
-        <w:t>concurrent.futures</w:t>
-      </w:r>
-      <w:proofErr w:type="spellEnd"/>
+        <w:t xml:space="preserve">atomic </w:t>
+      </w:r>
+      <w:r>
+        <w:rPr>
+          <w:rFonts w:ascii="Times New Roman" w:hAnsi="Times New Roman" w:cs="Times New Roman"/>
+          <w:sz w:val="28"/>
+          <w:szCs w:val="28"/>
+        </w:rPr>
+        <w:t xml:space="preserve">операції. Тому треба знайти подібну реалізацію на </w:t>
+      </w:r>
       <w:r>
         <w:rPr>
           <w:rFonts w:ascii="Times New Roman" w:hAnsi="Times New Roman" w:cs="Times New Roman"/>
@@ -1572,6 +1666,15 @@
           <w:szCs w:val="28"/>
           <w:lang w:val="en-US"/>
         </w:rPr>
+        <w:t>Python</w:t>
+      </w:r>
+      <w:r>
+        <w:rPr>
+          <w:rFonts w:ascii="Times New Roman" w:hAnsi="Times New Roman" w:cs="Times New Roman"/>
+          <w:sz w:val="28"/>
+          <w:szCs w:val="28"/>
+          <w:lang w:val="en-US"/>
+        </w:rPr>
         <w:t xml:space="preserve">. </w:t>
       </w:r>
       <w:r>
@@ -1580,33 +1683,27 @@
           <w:sz w:val="28"/>
           <w:szCs w:val="28"/>
         </w:rPr>
-        <w:t xml:space="preserve">Додатково використаємо </w:t>
-      </w:r>
-      <w:proofErr w:type="spellStart"/>
-      <w:r>
-        <w:rPr>
-          <w:rFonts w:ascii="Times New Roman" w:hAnsi="Times New Roman" w:cs="Times New Roman"/>
-          <w:sz w:val="28"/>
-          <w:szCs w:val="28"/>
-        </w:rPr>
-        <w:t>ThreadPoolExecutor</w:t>
-      </w:r>
-      <w:proofErr w:type="spellEnd"/>
-      <w:r>
-        <w:rPr>
-          <w:rFonts w:ascii="Times New Roman" w:hAnsi="Times New Roman" w:cs="Times New Roman"/>
-          <w:sz w:val="28"/>
-          <w:szCs w:val="28"/>
-        </w:rPr>
-        <w:t>, котрий може об’єднувати потоки в групи</w:t>
-      </w:r>
-      <w:r>
-        <w:rPr>
-          <w:rFonts w:ascii="Times New Roman" w:hAnsi="Times New Roman" w:cs="Times New Roman"/>
-          <w:sz w:val="28"/>
-          <w:szCs w:val="28"/>
-        </w:rPr>
-        <w:t>:</w:t>
+        <w:t>Для першого варіанту усе просто – використовуємо все те, що було у минулій лабораторній, а от для другого розкажу трішки згодом.</w:t>
+      </w:r>
+    </w:p>
+    <w:p>
+      <w:pPr>
+        <w:spacing w:line="360" w:lineRule="auto"/>
+        <w:ind w:firstLine="708"/>
+        <w:jc w:val="both"/>
+        <w:rPr>
+          <w:rFonts w:ascii="Times New Roman" w:hAnsi="Times New Roman" w:cs="Times New Roman"/>
+          <w:sz w:val="28"/>
+          <w:szCs w:val="28"/>
+        </w:rPr>
+      </w:pPr>
+      <w:r>
+        <w:rPr>
+          <w:rFonts w:ascii="Times New Roman" w:hAnsi="Times New Roman" w:cs="Times New Roman"/>
+          <w:sz w:val="28"/>
+          <w:szCs w:val="28"/>
+        </w:rPr>
+        <w:t>Першим кроком буде створення самої БД та робота з нею:</w:t>
       </w:r>
     </w:p>
     <w:p>
@@ -1615,19 +1712,15 @@
         <w:jc w:val="center"/>
         <w:rPr>
           <w:rFonts w:ascii="Times New Roman" w:hAnsi="Times New Roman" w:cs="Times New Roman"/>
-          <w:noProof/>
-          <w:sz w:val="28"/>
-          <w:szCs w:val="28"/>
-          <w:lang w:eastAsia="uk-UA"/>
-        </w:rPr>
-      </w:pPr>
-      <w:r>
-        <w:rPr>
-          <w:rFonts w:ascii="Times New Roman" w:hAnsi="Times New Roman" w:cs="Times New Roman"/>
-          <w:noProof/>
-          <w:sz w:val="28"/>
-          <w:szCs w:val="28"/>
-          <w:lang w:eastAsia="uk-UA"/>
+          <w:sz w:val="28"/>
+          <w:szCs w:val="28"/>
+        </w:rPr>
+      </w:pPr>
+      <w:r>
+        <w:rPr>
+          <w:rFonts w:ascii="Times New Roman" w:hAnsi="Times New Roman" w:cs="Times New Roman"/>
+          <w:sz w:val="28"/>
+          <w:szCs w:val="28"/>
         </w:rPr>
         <w:pict>
           <v:shapetype id="_x0000_t75" coordsize="21600,21600" o:spt="75" o:preferrelative="t" path="m@4@5l@4@11@9@11@9@5xe" filled="f" stroked="f">
@@ -1649,8 +1742,8 @@
             <v:path o:extrusionok="f" gradientshapeok="t" o:connecttype="rect"/>
             <o:lock v:ext="edit" aspectratio="t"/>
           </v:shapetype>
-          <v:shape id="_x0000_i1025" type="#_x0000_t75" style="width:481.5pt;height:490.5pt">
-            <v:imagedata r:id="rId5" o:title="carbon (22)"/>
+          <v:shape id="_x0000_i1044" type="#_x0000_t75" style="width:410pt;height:512pt">
+            <v:imagedata r:id="rId5" o:title="carbon"/>
           </v:shape>
         </w:pict>
       </w:r>
@@ -1660,366 +1753,19 @@
         <w:spacing w:line="360" w:lineRule="auto"/>
         <w:rPr>
           <w:rFonts w:ascii="Times New Roman" w:hAnsi="Times New Roman" w:cs="Times New Roman"/>
-          <w:noProof/>
-          <w:sz w:val="28"/>
-          <w:szCs w:val="28"/>
-          <w:lang w:eastAsia="uk-UA"/>
-        </w:rPr>
-      </w:pPr>
-      <w:r>
-        <w:rPr>
-          <w:rFonts w:ascii="Times New Roman" w:hAnsi="Times New Roman" w:cs="Times New Roman"/>
-          <w:noProof/>
-          <w:sz w:val="28"/>
-          <w:szCs w:val="28"/>
-          <w:lang w:eastAsia="uk-UA"/>
-        </w:rPr>
+          <w:sz w:val="28"/>
+          <w:szCs w:val="28"/>
+        </w:rPr>
+      </w:pPr>
+      <w:r>
+        <w:rPr>
+          <w:rFonts w:ascii="Times New Roman" w:hAnsi="Times New Roman" w:cs="Times New Roman"/>
+          <w:sz w:val="28"/>
+          <w:szCs w:val="28"/>
+        </w:rPr>
+        <w:lastRenderedPageBreak/>
         <w:tab/>
-        <w:t xml:space="preserve">У даному випадку Ми </w:t>
-      </w:r>
-      <w:r>
-        <w:rPr>
-          <w:rFonts w:ascii="Times New Roman" w:hAnsi="Times New Roman" w:cs="Times New Roman"/>
-          <w:noProof/>
-          <w:sz w:val="28"/>
-          <w:szCs w:val="28"/>
-          <w:lang w:eastAsia="uk-UA"/>
-        </w:rPr>
-        <w:t>використовуємо</w:t>
-      </w:r>
-      <w:r>
-        <w:rPr>
-          <w:rFonts w:ascii="Times New Roman" w:hAnsi="Times New Roman" w:cs="Times New Roman"/>
-          <w:noProof/>
-          <w:sz w:val="28"/>
-          <w:szCs w:val="28"/>
-          <w:lang w:eastAsia="uk-UA"/>
-        </w:rPr>
-        <w:t xml:space="preserve"> </w:t>
-      </w:r>
-      <w:r>
-        <w:rPr>
-          <w:rFonts w:ascii="Times New Roman" w:hAnsi="Times New Roman" w:cs="Times New Roman"/>
-          <w:noProof/>
-          <w:sz w:val="28"/>
-          <w:szCs w:val="28"/>
-          <w:lang w:val="en-US" w:eastAsia="uk-UA"/>
-        </w:rPr>
-        <w:t xml:space="preserve">ThreadPoolExecutor, </w:t>
-      </w:r>
-      <w:r>
-        <w:rPr>
-          <w:rFonts w:ascii="Times New Roman" w:hAnsi="Times New Roman" w:cs="Times New Roman"/>
-          <w:noProof/>
-          <w:sz w:val="28"/>
-          <w:szCs w:val="28"/>
-          <w:lang w:eastAsia="uk-UA"/>
-        </w:rPr>
-        <w:t xml:space="preserve">де робимо 4 </w:t>
-      </w:r>
-      <w:r>
-        <w:rPr>
-          <w:rFonts w:ascii="Times New Roman" w:hAnsi="Times New Roman" w:cs="Times New Roman"/>
-          <w:noProof/>
-          <w:sz w:val="28"/>
-          <w:szCs w:val="28"/>
-          <w:lang w:val="en-US" w:eastAsia="uk-UA"/>
-        </w:rPr>
-        <w:t>future</w:t>
-      </w:r>
-      <w:r>
-        <w:rPr>
-          <w:rFonts w:ascii="Times New Roman" w:hAnsi="Times New Roman" w:cs="Times New Roman"/>
-          <w:noProof/>
-          <w:sz w:val="28"/>
-          <w:szCs w:val="28"/>
-          <w:lang w:eastAsia="uk-UA"/>
-        </w:rPr>
-        <w:t xml:space="preserve">, кожен з яких </w:t>
-      </w:r>
-      <w:r>
-        <w:rPr>
-          <w:rFonts w:ascii="Times New Roman" w:hAnsi="Times New Roman" w:cs="Times New Roman"/>
-          <w:noProof/>
-          <w:sz w:val="28"/>
-          <w:szCs w:val="28"/>
-          <w:lang w:val="en-US" w:eastAsia="uk-UA"/>
-        </w:rPr>
-        <w:t>представляє кінцевий результат асинхронної роботи</w:t>
-      </w:r>
-      <w:r>
-        <w:rPr>
-          <w:rFonts w:ascii="Times New Roman" w:hAnsi="Times New Roman" w:cs="Times New Roman"/>
-          <w:noProof/>
-          <w:sz w:val="28"/>
-          <w:szCs w:val="28"/>
-          <w:lang w:eastAsia="uk-UA"/>
-        </w:rPr>
-        <w:t xml:space="preserve"> та відповідає за власну частину виразу.</w:t>
-      </w:r>
-    </w:p>
-    <w:p>
-      <w:pPr>
-        <w:spacing w:line="360" w:lineRule="auto"/>
-        <w:ind w:firstLine="708"/>
-        <w:rPr>
-          <w:rFonts w:ascii="Times New Roman" w:hAnsi="Times New Roman" w:cs="Times New Roman"/>
-          <w:noProof/>
-          <w:sz w:val="28"/>
-          <w:szCs w:val="28"/>
-          <w:lang w:eastAsia="uk-UA"/>
-        </w:rPr>
-      </w:pPr>
-      <w:r>
-        <w:rPr>
-          <w:rFonts w:ascii="Times New Roman" w:hAnsi="Times New Roman" w:cs="Times New Roman"/>
-          <w:noProof/>
-          <w:sz w:val="28"/>
-          <w:szCs w:val="28"/>
-          <w:lang w:eastAsia="uk-UA"/>
-        </w:rPr>
-        <w:lastRenderedPageBreak/>
-        <w:t xml:space="preserve">Як видно з коду, то спочатку Ми запускаємо перші 3, а вже потім – останній – 4-ий </w:t>
-      </w:r>
-      <w:r>
-        <w:rPr>
-          <w:rFonts w:ascii="Times New Roman" w:hAnsi="Times New Roman" w:cs="Times New Roman"/>
-          <w:noProof/>
-          <w:sz w:val="28"/>
-          <w:szCs w:val="28"/>
-          <w:lang w:val="en-US" w:eastAsia="uk-UA"/>
-        </w:rPr>
-        <w:t xml:space="preserve">future, </w:t>
-      </w:r>
-      <w:r>
-        <w:rPr>
-          <w:rFonts w:ascii="Times New Roman" w:hAnsi="Times New Roman" w:cs="Times New Roman"/>
-          <w:noProof/>
-          <w:sz w:val="28"/>
-          <w:szCs w:val="28"/>
-          <w:lang w:eastAsia="uk-UA"/>
-        </w:rPr>
-        <w:t>котрий фіналізує Наш результат, так як він залежить від усіх інших.</w:t>
-      </w:r>
-      <w:r>
-        <w:rPr>
-          <w:rFonts w:ascii="Times New Roman" w:hAnsi="Times New Roman" w:cs="Times New Roman"/>
-          <w:noProof/>
-          <w:sz w:val="28"/>
-          <w:szCs w:val="28"/>
-          <w:lang w:eastAsia="uk-UA"/>
-        </w:rPr>
-        <w:tab/>
-      </w:r>
-    </w:p>
-    <w:p>
-      <w:pPr>
-        <w:spacing w:line="360" w:lineRule="auto"/>
-        <w:ind w:firstLine="708"/>
-        <w:rPr>
-          <w:rFonts w:ascii="Times New Roman" w:hAnsi="Times New Roman" w:cs="Times New Roman"/>
-          <w:noProof/>
-          <w:sz w:val="28"/>
-          <w:szCs w:val="28"/>
-          <w:lang w:eastAsia="uk-UA"/>
-        </w:rPr>
-      </w:pPr>
-      <w:r>
-        <w:rPr>
-          <w:rFonts w:ascii="Times New Roman" w:hAnsi="Times New Roman" w:cs="Times New Roman"/>
-          <w:noProof/>
-          <w:sz w:val="28"/>
-          <w:szCs w:val="28"/>
-          <w:lang w:eastAsia="uk-UA"/>
-        </w:rPr>
-        <w:t xml:space="preserve">За допомогою методу </w:t>
-      </w:r>
-      <w:r>
-        <w:rPr>
-          <w:rFonts w:ascii="Times New Roman" w:hAnsi="Times New Roman" w:cs="Times New Roman"/>
-          <w:noProof/>
-          <w:sz w:val="28"/>
-          <w:szCs w:val="28"/>
-          <w:lang w:val="en-US" w:eastAsia="uk-UA"/>
-        </w:rPr>
-        <w:t xml:space="preserve">submit </w:t>
-      </w:r>
-      <w:r>
-        <w:rPr>
-          <w:rFonts w:ascii="Times New Roman" w:hAnsi="Times New Roman" w:cs="Times New Roman"/>
-          <w:noProof/>
-          <w:sz w:val="28"/>
-          <w:szCs w:val="28"/>
-          <w:lang w:eastAsia="uk-UA"/>
-        </w:rPr>
-        <w:t xml:space="preserve">Ми плануємо виклик </w:t>
-      </w:r>
-      <w:r>
-        <w:rPr>
-          <w:rFonts w:ascii="Times New Roman" w:hAnsi="Times New Roman" w:cs="Times New Roman"/>
-          <w:noProof/>
-          <w:sz w:val="28"/>
-          <w:szCs w:val="28"/>
-          <w:lang w:val="en-US" w:eastAsia="uk-UA"/>
-        </w:rPr>
-        <w:t>future</w:t>
-      </w:r>
-      <w:r>
-        <w:rPr>
-          <w:rFonts w:ascii="Times New Roman" w:hAnsi="Times New Roman" w:cs="Times New Roman"/>
-          <w:noProof/>
-          <w:sz w:val="28"/>
-          <w:szCs w:val="28"/>
-          <w:lang w:eastAsia="uk-UA"/>
-        </w:rPr>
-        <w:t xml:space="preserve"> передаючи лямбда вирази методів</w:t>
-      </w:r>
-      <w:r>
-        <w:rPr>
-          <w:rFonts w:ascii="Times New Roman" w:hAnsi="Times New Roman" w:cs="Times New Roman"/>
-          <w:noProof/>
-          <w:sz w:val="28"/>
-          <w:szCs w:val="28"/>
-          <w:lang w:eastAsia="uk-UA"/>
-        </w:rPr>
-        <w:t xml:space="preserve"> </w:t>
-      </w:r>
-      <w:r>
-        <w:rPr>
-          <w:rFonts w:ascii="Times New Roman" w:hAnsi="Times New Roman" w:cs="Times New Roman"/>
-          <w:noProof/>
-          <w:sz w:val="28"/>
-          <w:szCs w:val="28"/>
-          <w:lang w:val="en-US" w:eastAsia="uk-UA"/>
-        </w:rPr>
-        <w:t>(</w:t>
-      </w:r>
-      <w:r>
-        <w:rPr>
-          <w:rFonts w:ascii="Times New Roman" w:hAnsi="Times New Roman" w:cs="Times New Roman"/>
-          <w:noProof/>
-          <w:sz w:val="28"/>
-          <w:szCs w:val="28"/>
-          <w:lang w:eastAsia="uk-UA"/>
-        </w:rPr>
-        <w:t xml:space="preserve">які є </w:t>
-      </w:r>
-      <w:r>
-        <w:rPr>
-          <w:rFonts w:ascii="Times New Roman" w:hAnsi="Times New Roman" w:cs="Times New Roman"/>
-          <w:noProof/>
-          <w:sz w:val="28"/>
-          <w:szCs w:val="28"/>
-          <w:lang w:val="en-US" w:eastAsia="uk-UA"/>
-        </w:rPr>
-        <w:t>callable)</w:t>
-      </w:r>
-      <w:r>
-        <w:rPr>
-          <w:rFonts w:ascii="Times New Roman" w:hAnsi="Times New Roman" w:cs="Times New Roman"/>
-          <w:noProof/>
-          <w:sz w:val="28"/>
-          <w:szCs w:val="28"/>
-          <w:lang w:val="en-US" w:eastAsia="uk-UA"/>
-        </w:rPr>
-        <w:t xml:space="preserve"> для </w:t>
-      </w:r>
-      <w:r>
-        <w:rPr>
-          <w:rFonts w:ascii="Times New Roman" w:hAnsi="Times New Roman" w:cs="Times New Roman"/>
-          <w:noProof/>
-          <w:sz w:val="28"/>
-          <w:szCs w:val="28"/>
-          <w:lang w:eastAsia="uk-UA"/>
-        </w:rPr>
-        <w:t>обчислення</w:t>
-      </w:r>
-      <w:r>
-        <w:rPr>
-          <w:rFonts w:ascii="Times New Roman" w:hAnsi="Times New Roman" w:cs="Times New Roman"/>
-          <w:noProof/>
-          <w:sz w:val="28"/>
-          <w:szCs w:val="28"/>
-          <w:lang w:eastAsia="uk-UA"/>
-        </w:rPr>
-        <w:t xml:space="preserve"> </w:t>
-      </w:r>
-      <w:r>
-        <w:rPr>
-          <w:rFonts w:ascii="Times New Roman" w:hAnsi="Times New Roman" w:cs="Times New Roman"/>
-          <w:noProof/>
-          <w:sz w:val="28"/>
-          <w:szCs w:val="28"/>
-          <w:lang w:eastAsia="uk-UA"/>
-        </w:rPr>
-        <w:t>функції</w:t>
-      </w:r>
-      <w:r>
-        <w:rPr>
-          <w:rFonts w:ascii="Times New Roman" w:hAnsi="Times New Roman" w:cs="Times New Roman"/>
-          <w:noProof/>
-          <w:sz w:val="28"/>
-          <w:szCs w:val="28"/>
-          <w:lang w:eastAsia="uk-UA"/>
-        </w:rPr>
-        <w:t xml:space="preserve"> відповідно до варіанту роботи.</w:t>
-      </w:r>
-    </w:p>
-    <w:p>
-      <w:pPr>
-        <w:spacing w:line="360" w:lineRule="auto"/>
-        <w:jc w:val="center"/>
-        <w:rPr>
-          <w:rFonts w:ascii="Times New Roman" w:hAnsi="Times New Roman" w:cs="Times New Roman"/>
-          <w:noProof/>
-          <w:sz w:val="28"/>
-          <w:szCs w:val="28"/>
-          <w:lang w:eastAsia="uk-UA"/>
-        </w:rPr>
-      </w:pPr>
-      <w:r>
-        <w:rPr>
-          <w:rFonts w:ascii="Times New Roman" w:hAnsi="Times New Roman" w:cs="Times New Roman"/>
-          <w:noProof/>
-          <w:sz w:val="28"/>
-          <w:szCs w:val="28"/>
-          <w:lang w:eastAsia="uk-UA"/>
-        </w:rPr>
-        <w:drawing>
-          <wp:inline distT="0" distB="0" distL="0" distR="0" wp14:anchorId="52D34407" wp14:editId="3F99BC12">
-            <wp:extent cx="5080000" cy="1205835"/>
-            <wp:effectExtent l="0" t="0" r="6350" b="0"/>
-            <wp:docPr id="1" name="Picture 1"/>
-            <wp:cNvGraphicFramePr>
-              <a:graphicFrameLocks xmlns:a="http://schemas.openxmlformats.org/drawingml/2006/main" noChangeAspect="1"/>
-            </wp:cNvGraphicFramePr>
-            <a:graphic xmlns:a="http://schemas.openxmlformats.org/drawingml/2006/main">
-              <a:graphicData uri="http://schemas.openxmlformats.org/drawingml/2006/picture">
-                <pic:pic xmlns:pic="http://schemas.openxmlformats.org/drawingml/2006/picture">
-                  <pic:nvPicPr>
-                    <pic:cNvPr id="1" name=""/>
-                    <pic:cNvPicPr/>
-                  </pic:nvPicPr>
-                  <pic:blipFill>
-                    <a:blip r:embed="rId6"/>
-                    <a:stretch>
-                      <a:fillRect/>
-                    </a:stretch>
-                  </pic:blipFill>
-                  <pic:spPr>
-                    <a:xfrm>
-                      <a:off x="0" y="0"/>
-                      <a:ext cx="5106533" cy="1212133"/>
-                    </a:xfrm>
-                    <a:prstGeom prst="rect">
-                      <a:avLst/>
-                    </a:prstGeom>
-                  </pic:spPr>
-                </pic:pic>
-              </a:graphicData>
-            </a:graphic>
-          </wp:inline>
-        </w:drawing>
+        <w:t>Як видно з картинки Я маю клас для бази даних фільмів, де є такі операції:</w:t>
       </w:r>
     </w:p>
     <w:p>
@@ -2027,7 +1773,7 @@
         <w:pStyle w:val="ListParagraph"/>
         <w:numPr>
           <w:ilvl w:val="0"/>
-          <w:numId w:val="13"/>
+          <w:numId w:val="14"/>
         </w:numPr>
         <w:spacing w:line="360" w:lineRule="auto"/>
         <w:rPr>
@@ -2042,7 +1788,103 @@
           <w:sz w:val="28"/>
           <w:szCs w:val="28"/>
         </w:rPr>
-        <w:t xml:space="preserve">Зробити записи до глобальних змінних синхронними. Для цього використаємо </w:t>
+        <w:t>Створення власне самої БД</w:t>
+      </w:r>
+    </w:p>
+    <w:p>
+      <w:pPr>
+        <w:pStyle w:val="ListParagraph"/>
+        <w:numPr>
+          <w:ilvl w:val="0"/>
+          <w:numId w:val="14"/>
+        </w:numPr>
+        <w:spacing w:line="360" w:lineRule="auto"/>
+        <w:rPr>
+          <w:rFonts w:ascii="Times New Roman" w:hAnsi="Times New Roman" w:cs="Times New Roman"/>
+          <w:sz w:val="28"/>
+          <w:szCs w:val="28"/>
+        </w:rPr>
+      </w:pPr>
+      <w:r>
+        <w:rPr>
+          <w:rFonts w:ascii="Times New Roman" w:hAnsi="Times New Roman" w:cs="Times New Roman"/>
+          <w:sz w:val="28"/>
+          <w:szCs w:val="28"/>
+        </w:rPr>
+        <w:t>Додавання фільму</w:t>
+      </w:r>
+    </w:p>
+    <w:p>
+      <w:pPr>
+        <w:pStyle w:val="ListParagraph"/>
+        <w:numPr>
+          <w:ilvl w:val="0"/>
+          <w:numId w:val="14"/>
+        </w:numPr>
+        <w:spacing w:line="360" w:lineRule="auto"/>
+        <w:rPr>
+          <w:rFonts w:ascii="Times New Roman" w:hAnsi="Times New Roman" w:cs="Times New Roman"/>
+          <w:sz w:val="28"/>
+          <w:szCs w:val="28"/>
+        </w:rPr>
+      </w:pPr>
+      <w:r>
+        <w:rPr>
+          <w:rFonts w:ascii="Times New Roman" w:hAnsi="Times New Roman" w:cs="Times New Roman"/>
+          <w:sz w:val="28"/>
+          <w:szCs w:val="28"/>
+        </w:rPr>
+        <w:t>Видалення фільму</w:t>
+      </w:r>
+    </w:p>
+    <w:p>
+      <w:pPr>
+        <w:pStyle w:val="ListParagraph"/>
+        <w:numPr>
+          <w:ilvl w:val="0"/>
+          <w:numId w:val="14"/>
+        </w:numPr>
+        <w:spacing w:line="360" w:lineRule="auto"/>
+        <w:rPr>
+          <w:rFonts w:ascii="Times New Roman" w:hAnsi="Times New Roman" w:cs="Times New Roman"/>
+          <w:sz w:val="28"/>
+          <w:szCs w:val="28"/>
+        </w:rPr>
+      </w:pPr>
+      <w:r>
+        <w:rPr>
+          <w:rFonts w:ascii="Times New Roman" w:hAnsi="Times New Roman" w:cs="Times New Roman"/>
+          <w:sz w:val="28"/>
+          <w:szCs w:val="28"/>
+        </w:rPr>
+        <w:t xml:space="preserve">Запуск </w:t>
+      </w:r>
+      <w:r>
+        <w:rPr>
+          <w:rFonts w:ascii="Times New Roman" w:hAnsi="Times New Roman" w:cs="Times New Roman"/>
+          <w:sz w:val="28"/>
+          <w:szCs w:val="28"/>
+        </w:rPr>
+        <w:t>невеличкого тестування</w:t>
+      </w:r>
+    </w:p>
+    <w:p>
+      <w:pPr>
+        <w:spacing w:line="360" w:lineRule="auto"/>
+        <w:ind w:firstLine="360"/>
+        <w:rPr>
+          <w:rFonts w:ascii="Times New Roman" w:hAnsi="Times New Roman" w:cs="Times New Roman"/>
+          <w:sz w:val="28"/>
+          <w:szCs w:val="28"/>
+        </w:rPr>
+      </w:pPr>
+      <w:r>
+        <w:rPr>
+          <w:rFonts w:ascii="Times New Roman" w:hAnsi="Times New Roman" w:cs="Times New Roman"/>
+          <w:sz w:val="28"/>
+          <w:szCs w:val="28"/>
+        </w:rPr>
+        <w:t xml:space="preserve">У публічних методах до </w:t>
       </w:r>
       <w:r>
         <w:rPr>
@@ -2051,7 +1893,104 @@
           <w:szCs w:val="28"/>
           <w:lang w:val="en-US"/>
         </w:rPr>
-        <w:t>Lock:</w:t>
+        <w:t xml:space="preserve">future </w:t>
+      </w:r>
+      <w:r>
+        <w:rPr>
+          <w:rFonts w:ascii="Times New Roman" w:hAnsi="Times New Roman" w:cs="Times New Roman"/>
+          <w:sz w:val="28"/>
+          <w:szCs w:val="28"/>
+        </w:rPr>
+        <w:t xml:space="preserve">записуються операції з приватних методів, котрі вже в Свою чергу напряму </w:t>
+      </w:r>
+      <w:proofErr w:type="spellStart"/>
+      <w:r>
+        <w:rPr>
+          <w:rFonts w:ascii="Times New Roman" w:hAnsi="Times New Roman" w:cs="Times New Roman"/>
+          <w:sz w:val="28"/>
+          <w:szCs w:val="28"/>
+        </w:rPr>
+        <w:t>взаємодіять</w:t>
+      </w:r>
+      <w:proofErr w:type="spellEnd"/>
+      <w:r>
+        <w:rPr>
+          <w:rFonts w:ascii="Times New Roman" w:hAnsi="Times New Roman" w:cs="Times New Roman"/>
+          <w:sz w:val="28"/>
+          <w:szCs w:val="28"/>
+        </w:rPr>
+        <w:t xml:space="preserve"> з базою даних – саме в них і буде прописано функціонал для обох варіантів роботи. У даному випадку – це </w:t>
+      </w:r>
+      <w:proofErr w:type="spellStart"/>
+      <w:r>
+        <w:rPr>
+          <w:rFonts w:ascii="Times New Roman" w:hAnsi="Times New Roman" w:cs="Times New Roman"/>
+          <w:sz w:val="28"/>
+          <w:szCs w:val="28"/>
+        </w:rPr>
+        <w:t>локи</w:t>
+      </w:r>
+      <w:proofErr w:type="spellEnd"/>
+      <w:r>
+        <w:rPr>
+          <w:rFonts w:ascii="Times New Roman" w:hAnsi="Times New Roman" w:cs="Times New Roman"/>
+          <w:sz w:val="28"/>
+          <w:szCs w:val="28"/>
+        </w:rPr>
+        <w:t>.</w:t>
+      </w:r>
+    </w:p>
+    <w:p>
+      <w:pPr>
+        <w:spacing w:line="360" w:lineRule="auto"/>
+        <w:ind w:firstLine="360"/>
+        <w:rPr>
+          <w:rFonts w:ascii="Times New Roman" w:hAnsi="Times New Roman" w:cs="Times New Roman"/>
+          <w:sz w:val="28"/>
+          <w:szCs w:val="28"/>
+        </w:rPr>
+      </w:pPr>
+      <w:r>
+        <w:rPr>
+          <w:rFonts w:ascii="Times New Roman" w:hAnsi="Times New Roman" w:cs="Times New Roman"/>
+          <w:sz w:val="28"/>
+          <w:szCs w:val="28"/>
+        </w:rPr>
+        <w:t>Тепер давайте проведемо тестування Нашого коду</w:t>
+      </w:r>
+      <w:r>
+        <w:rPr>
+          <w:rFonts w:ascii="Times New Roman" w:hAnsi="Times New Roman" w:cs="Times New Roman"/>
+          <w:sz w:val="28"/>
+          <w:szCs w:val="28"/>
+          <w:lang w:val="en-US"/>
+        </w:rPr>
+        <w:t xml:space="preserve"> </w:t>
+      </w:r>
+      <w:r>
+        <w:rPr>
+          <w:rFonts w:ascii="Times New Roman" w:hAnsi="Times New Roman" w:cs="Times New Roman"/>
+          <w:sz w:val="28"/>
+          <w:szCs w:val="28"/>
+        </w:rPr>
+        <w:t xml:space="preserve">з увімкненою технологією </w:t>
+      </w:r>
+      <w:r>
+        <w:rPr>
+          <w:rFonts w:ascii="Times New Roman" w:hAnsi="Times New Roman" w:cs="Times New Roman"/>
+          <w:sz w:val="28"/>
+          <w:szCs w:val="28"/>
+          <w:lang w:val="en-US"/>
+        </w:rPr>
+        <w:t>TSX-NI</w:t>
+      </w:r>
+      <w:r>
+        <w:rPr>
+          <w:rFonts w:ascii="Times New Roman" w:hAnsi="Times New Roman" w:cs="Times New Roman"/>
+          <w:sz w:val="28"/>
+          <w:szCs w:val="28"/>
+        </w:rPr>
+        <w:t>:</w:t>
       </w:r>
     </w:p>
     <w:p>
@@ -2071,8 +2010,8 @@
           <w:szCs w:val="28"/>
         </w:rPr>
         <w:pict>
-          <v:shape id="_x0000_i1026" type="#_x0000_t75" style="width:170.5pt;height:64pt">
-            <v:imagedata r:id="rId7" o:title="carbon (19)"/>
+          <v:shape id="_x0000_i1049" type="#_x0000_t75" style="width:481.5pt;height:407pt">
+            <v:imagedata r:id="rId6" o:title="carbon (1)"/>
           </v:shape>
         </w:pict>
       </w:r>
@@ -2093,7 +2032,25 @@
           <w:szCs w:val="28"/>
         </w:rPr>
         <w:tab/>
-        <w:t>Та будемо працювати з ним при кожному записі:</w:t>
+      </w:r>
+    </w:p>
+    <w:p>
+      <w:pPr>
+        <w:spacing w:line="360" w:lineRule="auto"/>
+        <w:rPr>
+          <w:rFonts w:ascii="Times New Roman" w:hAnsi="Times New Roman" w:cs="Times New Roman"/>
+          <w:sz w:val="28"/>
+          <w:szCs w:val="28"/>
+        </w:rPr>
+      </w:pPr>
+      <w:r>
+        <w:rPr>
+          <w:rFonts w:ascii="Times New Roman" w:hAnsi="Times New Roman" w:cs="Times New Roman"/>
+          <w:sz w:val="28"/>
+          <w:szCs w:val="28"/>
+        </w:rPr>
+        <w:lastRenderedPageBreak/>
+        <w:t>І отримаємо такий результат:</w:t>
       </w:r>
     </w:p>
     <w:p>
@@ -2113,8 +2070,8 @@
           <w:szCs w:val="28"/>
         </w:rPr>
         <w:pict>
-          <v:shape id="_x0000_i1027" type="#_x0000_t75" style="width:245pt;height:304.5pt">
-            <v:imagedata r:id="rId8" o:title="carbon (20)"/>
+          <v:shape id="_x0000_i1052" type="#_x0000_t75" style="width:461pt;height:345.5pt">
+            <v:imagedata r:id="rId7" o:title="Figure_1HW_TSX_ON"/>
           </v:shape>
         </w:pict>
       </w:r>
@@ -2122,23 +2079,74 @@
     <w:p>
       <w:pPr>
         <w:spacing w:line="360" w:lineRule="auto"/>
-        <w:jc w:val="center"/>
-        <w:rPr>
-          <w:rFonts w:ascii="Times New Roman" w:hAnsi="Times New Roman" w:cs="Times New Roman"/>
-          <w:sz w:val="28"/>
-          <w:szCs w:val="28"/>
-        </w:rPr>
-      </w:pPr>
-      <w:r>
-        <w:rPr>
-          <w:rFonts w:ascii="Times New Roman" w:hAnsi="Times New Roman" w:cs="Times New Roman"/>
-          <w:sz w:val="28"/>
-          <w:szCs w:val="28"/>
-        </w:rPr>
-        <w:lastRenderedPageBreak/>
+        <w:rPr>
+          <w:rFonts w:ascii="Times New Roman" w:hAnsi="Times New Roman" w:cs="Times New Roman"/>
+          <w:sz w:val="28"/>
+          <w:szCs w:val="28"/>
+        </w:rPr>
+      </w:pPr>
+      <w:r>
+        <w:rPr>
+          <w:rFonts w:ascii="Times New Roman" w:hAnsi="Times New Roman" w:cs="Times New Roman"/>
+          <w:sz w:val="28"/>
+          <w:szCs w:val="28"/>
+        </w:rPr>
+        <w:tab/>
+        <w:t xml:space="preserve">Наступне завдання – переробити код на використання </w:t>
+      </w:r>
+      <w:r>
+        <w:rPr>
+          <w:rFonts w:ascii="Times New Roman" w:hAnsi="Times New Roman" w:cs="Times New Roman"/>
+          <w:sz w:val="28"/>
+          <w:szCs w:val="28"/>
+          <w:lang w:val="en-US"/>
+        </w:rPr>
+        <w:t xml:space="preserve">atomic </w:t>
+      </w:r>
+      <w:r>
+        <w:rPr>
+          <w:rFonts w:ascii="Times New Roman" w:hAnsi="Times New Roman" w:cs="Times New Roman"/>
+          <w:sz w:val="28"/>
+          <w:szCs w:val="28"/>
+        </w:rPr>
+        <w:t xml:space="preserve">та запустити на тій же машині, але без використання </w:t>
+      </w:r>
+      <w:r>
+        <w:rPr>
+          <w:rFonts w:ascii="Times New Roman" w:hAnsi="Times New Roman" w:cs="Times New Roman"/>
+          <w:sz w:val="28"/>
+          <w:szCs w:val="28"/>
+          <w:lang w:val="en-US"/>
+        </w:rPr>
+        <w:t>TSX-NI</w:t>
+      </w:r>
+      <w:r>
+        <w:rPr>
+          <w:rFonts w:ascii="Times New Roman" w:hAnsi="Times New Roman" w:cs="Times New Roman"/>
+          <w:sz w:val="28"/>
+          <w:szCs w:val="28"/>
+        </w:rPr>
+        <w:t>:</w:t>
+      </w:r>
+    </w:p>
+    <w:p>
+      <w:pPr>
+        <w:spacing w:line="360" w:lineRule="auto"/>
+        <w:rPr>
+          <w:rFonts w:ascii="Times New Roman" w:hAnsi="Times New Roman" w:cs="Times New Roman"/>
+          <w:sz w:val="28"/>
+          <w:szCs w:val="28"/>
+        </w:rPr>
+      </w:pPr>
+      <w:r>
+        <w:rPr>
+          <w:rFonts w:ascii="Times New Roman" w:hAnsi="Times New Roman" w:cs="Times New Roman"/>
+          <w:sz w:val="28"/>
+          <w:szCs w:val="28"/>
+        </w:rPr>
         <w:pict>
-          <v:shape id="_x0000_i1028" type="#_x0000_t75" style="width:294.5pt;height:354pt">
-            <v:imagedata r:id="rId9" o:title="carbon (21)"/>
+          <v:shape id="_x0000_i1057" type="#_x0000_t75" style="width:481pt;height:297pt">
+            <v:imagedata r:id="rId8" o:title="carbon (2)"/>
           </v:shape>
         </w:pict>
       </w:r>
@@ -2146,20 +2154,21 @@
     <w:p>
       <w:pPr>
         <w:spacing w:line="360" w:lineRule="auto"/>
-        <w:rPr>
-          <w:rFonts w:ascii="Times New Roman" w:hAnsi="Times New Roman" w:cs="Times New Roman"/>
-          <w:sz w:val="28"/>
-          <w:szCs w:val="28"/>
-        </w:rPr>
-      </w:pPr>
-      <w:r>
-        <w:rPr>
-          <w:rFonts w:ascii="Times New Roman" w:hAnsi="Times New Roman" w:cs="Times New Roman"/>
-          <w:sz w:val="28"/>
-          <w:szCs w:val="28"/>
-        </w:rPr>
-        <w:tab/>
-        <w:t xml:space="preserve">Метод </w:t>
+        <w:ind w:firstLine="708"/>
+        <w:rPr>
+          <w:rFonts w:ascii="Times New Roman" w:hAnsi="Times New Roman" w:cs="Times New Roman"/>
+          <w:sz w:val="28"/>
+          <w:szCs w:val="28"/>
+        </w:rPr>
+      </w:pPr>
+      <w:r>
+        <w:rPr>
+          <w:rFonts w:ascii="Times New Roman" w:hAnsi="Times New Roman" w:cs="Times New Roman"/>
+          <w:sz w:val="28"/>
+          <w:szCs w:val="28"/>
+        </w:rPr>
+        <w:lastRenderedPageBreak/>
+        <w:t xml:space="preserve">Для цього варіанту Ми замінили </w:t>
       </w:r>
       <w:proofErr w:type="spellStart"/>
       <w:r>
@@ -2168,7 +2177,7 @@
           <w:sz w:val="28"/>
           <w:szCs w:val="28"/>
         </w:rPr>
-        <w:t>acquire</w:t>
+        <w:t>локи</w:t>
       </w:r>
       <w:proofErr w:type="spellEnd"/>
       <w:r>
@@ -2177,7 +2186,51 @@
           <w:sz w:val="28"/>
           <w:szCs w:val="28"/>
         </w:rPr>
-        <w:t xml:space="preserve"> потрібен для закриття статусу Нашого </w:t>
+        <w:t xml:space="preserve"> на </w:t>
+      </w:r>
+      <w:r>
+        <w:rPr>
+          <w:rFonts w:ascii="Times New Roman" w:hAnsi="Times New Roman" w:cs="Times New Roman"/>
+          <w:sz w:val="28"/>
+          <w:szCs w:val="28"/>
+        </w:rPr>
+        <w:t xml:space="preserve">декоратор </w:t>
+      </w:r>
+      <w:r>
+        <w:rPr>
+          <w:rFonts w:ascii="Times New Roman" w:hAnsi="Times New Roman" w:cs="Times New Roman"/>
+          <w:sz w:val="28"/>
+          <w:szCs w:val="28"/>
+          <w:lang w:val="en-US"/>
+        </w:rPr>
+        <w:t xml:space="preserve">@atomically </w:t>
+      </w:r>
+      <w:r>
+        <w:rPr>
+          <w:rFonts w:ascii="Times New Roman" w:hAnsi="Times New Roman" w:cs="Times New Roman"/>
+          <w:sz w:val="28"/>
+          <w:szCs w:val="28"/>
+        </w:rPr>
+        <w:t>та через специфіку даного функціоналу потрібно зробити додатково обгортку у вигляді методу.</w:t>
+      </w:r>
+    </w:p>
+    <w:p>
+      <w:pPr>
+        <w:spacing w:line="360" w:lineRule="auto"/>
+        <w:ind w:firstLine="708"/>
+        <w:rPr>
+          <w:rFonts w:ascii="Times New Roman" w:hAnsi="Times New Roman" w:cs="Times New Roman"/>
+          <w:sz w:val="28"/>
+          <w:szCs w:val="28"/>
+        </w:rPr>
+      </w:pPr>
+      <w:r>
+        <w:rPr>
+          <w:rFonts w:ascii="Times New Roman" w:hAnsi="Times New Roman" w:cs="Times New Roman"/>
+          <w:sz w:val="28"/>
+          <w:szCs w:val="28"/>
+        </w:rPr>
+        <w:t xml:space="preserve">Проте, на жаль, бібліотека </w:t>
       </w:r>
       <w:proofErr w:type="spellStart"/>
       <w:r>
@@ -2185,8 +2238,9 @@
           <w:rFonts w:ascii="Times New Roman" w:hAnsi="Times New Roman" w:cs="Times New Roman"/>
           <w:sz w:val="28"/>
           <w:szCs w:val="28"/>
-        </w:rPr>
-        <w:t>локу</w:t>
+          <w:lang w:val="en-US"/>
+        </w:rPr>
+        <w:t>stm</w:t>
       </w:r>
       <w:proofErr w:type="spellEnd"/>
       <w:r>
@@ -2194,33 +2248,44 @@
           <w:rFonts w:ascii="Times New Roman" w:hAnsi="Times New Roman" w:cs="Times New Roman"/>
           <w:sz w:val="28"/>
           <w:szCs w:val="28"/>
-        </w:rPr>
-        <w:t xml:space="preserve">, а </w:t>
-      </w:r>
-      <w:r>
-        <w:rPr>
-          <w:rFonts w:ascii="Times New Roman" w:hAnsi="Times New Roman" w:cs="Times New Roman"/>
-          <w:sz w:val="28"/>
-          <w:szCs w:val="28"/>
           <w:lang w:val="en-US"/>
         </w:rPr>
-        <w:t xml:space="preserve">release – </w:t>
-      </w:r>
-      <w:r>
-        <w:rPr>
-          <w:rFonts w:ascii="Times New Roman" w:hAnsi="Times New Roman" w:cs="Times New Roman"/>
-          <w:sz w:val="28"/>
-          <w:szCs w:val="28"/>
-        </w:rPr>
-        <w:t>навпаки – для відкриття</w:t>
-      </w:r>
-      <w:r>
-        <w:rPr>
-          <w:rFonts w:ascii="Times New Roman" w:hAnsi="Times New Roman" w:cs="Times New Roman"/>
-          <w:sz w:val="28"/>
-          <w:szCs w:val="28"/>
-        </w:rPr>
-        <w:t>. Таким чином робота зі змінними не буде відбуватись одночасно</w:t>
+        <w:t xml:space="preserve">, </w:t>
+      </w:r>
+      <w:r>
+        <w:rPr>
+          <w:rFonts w:ascii="Times New Roman" w:hAnsi="Times New Roman" w:cs="Times New Roman"/>
+          <w:sz w:val="28"/>
+          <w:szCs w:val="28"/>
+        </w:rPr>
+        <w:t xml:space="preserve">котра і має необхідну для Нас </w:t>
+      </w:r>
+      <w:proofErr w:type="spellStart"/>
+      <w:r>
+        <w:rPr>
+          <w:rFonts w:ascii="Times New Roman" w:hAnsi="Times New Roman" w:cs="Times New Roman"/>
+          <w:sz w:val="28"/>
+          <w:szCs w:val="28"/>
+        </w:rPr>
+        <w:t>фічу</w:t>
+      </w:r>
+      <w:proofErr w:type="spellEnd"/>
+      <w:r>
+        <w:rPr>
+          <w:rFonts w:ascii="Times New Roman" w:hAnsi="Times New Roman" w:cs="Times New Roman"/>
+          <w:sz w:val="28"/>
+          <w:szCs w:val="28"/>
+        </w:rPr>
+        <w:t xml:space="preserve">, трішки застаріла, тому треба було лізти в її код та замінити одне ключове слово на більш сучасне, з яким не виникає проблем на нових версіях </w:t>
+      </w:r>
+      <w:r>
+        <w:rPr>
+          <w:rFonts w:ascii="Times New Roman" w:hAnsi="Times New Roman" w:cs="Times New Roman"/>
+          <w:sz w:val="28"/>
+          <w:szCs w:val="28"/>
+          <w:lang w:val="en-US"/>
+        </w:rPr>
+        <w:t>Python</w:t>
       </w:r>
       <w:r>
         <w:rPr>
@@ -2234,152 +2299,49 @@
     <w:p>
       <w:pPr>
         <w:spacing w:line="360" w:lineRule="auto"/>
-        <w:rPr>
-          <w:rFonts w:ascii="Times New Roman" w:hAnsi="Times New Roman" w:cs="Times New Roman"/>
-          <w:sz w:val="28"/>
-          <w:szCs w:val="28"/>
-        </w:rPr>
-      </w:pPr>
-      <w:r>
-        <w:rPr>
-          <w:rFonts w:ascii="Times New Roman" w:hAnsi="Times New Roman" w:cs="Times New Roman"/>
-          <w:sz w:val="28"/>
-          <w:szCs w:val="28"/>
-        </w:rPr>
-        <w:tab/>
-        <w:t xml:space="preserve">Також тепер результат обчислень не записується відразу до публічного поля, а попадає спочатку до локальної змінної. Зроблено це задля того, аби </w:t>
-      </w:r>
-      <w:proofErr w:type="spellStart"/>
-      <w:r>
-        <w:rPr>
-          <w:rFonts w:ascii="Times New Roman" w:hAnsi="Times New Roman" w:cs="Times New Roman"/>
-          <w:sz w:val="28"/>
-          <w:szCs w:val="28"/>
-          <w:lang w:val="en-US"/>
-        </w:rPr>
-        <w:t>numpy</w:t>
-      </w:r>
-      <w:proofErr w:type="spellEnd"/>
-      <w:r>
-        <w:rPr>
-          <w:rFonts w:ascii="Times New Roman" w:hAnsi="Times New Roman" w:cs="Times New Roman"/>
-          <w:sz w:val="28"/>
-          <w:szCs w:val="28"/>
-        </w:rPr>
-        <w:t xml:space="preserve"> міг нормально працювати, адже при </w:t>
-      </w:r>
-      <w:proofErr w:type="spellStart"/>
-      <w:r>
-        <w:rPr>
-          <w:rFonts w:ascii="Times New Roman" w:hAnsi="Times New Roman" w:cs="Times New Roman"/>
-          <w:sz w:val="28"/>
-          <w:szCs w:val="28"/>
-        </w:rPr>
-        <w:t>лоці</w:t>
-      </w:r>
-      <w:proofErr w:type="spellEnd"/>
-      <w:r>
-        <w:rPr>
-          <w:rFonts w:ascii="Times New Roman" w:hAnsi="Times New Roman" w:cs="Times New Roman"/>
-          <w:sz w:val="28"/>
-          <w:szCs w:val="28"/>
-        </w:rPr>
-        <w:t xml:space="preserve"> функцій, що використовують дану бібліотеку, обрахування виразу займає вкрай багато часу.</w:t>
-      </w:r>
-    </w:p>
-    <w:p>
-      <w:pPr>
-        <w:rPr>
-          <w:rFonts w:ascii="Times New Roman" w:hAnsi="Times New Roman" w:cs="Times New Roman"/>
-          <w:sz w:val="28"/>
-          <w:szCs w:val="28"/>
-        </w:rPr>
-      </w:pPr>
-      <w:r>
-        <w:rPr>
-          <w:rFonts w:ascii="Times New Roman" w:hAnsi="Times New Roman" w:cs="Times New Roman"/>
-          <w:sz w:val="28"/>
-          <w:szCs w:val="28"/>
-        </w:rPr>
-        <w:br w:type="page"/>
-      </w:r>
-    </w:p>
-    <w:p>
-      <w:pPr>
-        <w:spacing w:line="360" w:lineRule="auto"/>
         <w:ind w:firstLine="708"/>
         <w:rPr>
           <w:rFonts w:ascii="Times New Roman" w:hAnsi="Times New Roman" w:cs="Times New Roman"/>
           <w:sz w:val="28"/>
-        </w:rPr>
-      </w:pPr>
-      <w:r>
-        <w:rPr>
-          <w:rFonts w:ascii="Times New Roman" w:hAnsi="Times New Roman" w:cs="Times New Roman"/>
-          <w:sz w:val="28"/>
-          <w:szCs w:val="28"/>
-        </w:rPr>
-        <w:lastRenderedPageBreak/>
-        <w:t xml:space="preserve">Тепер давайте запустимо цей код на персональному комп’ютері, де є процесор з підтримкою технології </w:t>
-      </w:r>
-      <w:proofErr w:type="spellStart"/>
-      <w:r>
-        <w:rPr>
-          <w:rFonts w:ascii="Times New Roman" w:hAnsi="Times New Roman" w:cs="Times New Roman"/>
-          <w:sz w:val="28"/>
-        </w:rPr>
-        <w:t>Intel</w:t>
-      </w:r>
-      <w:proofErr w:type="spellEnd"/>
-      <w:r>
-        <w:rPr>
-          <w:rFonts w:ascii="Times New Roman" w:hAnsi="Times New Roman" w:cs="Times New Roman"/>
-          <w:sz w:val="28"/>
-        </w:rPr>
-        <w:t>® TSX-NI</w:t>
-      </w:r>
-      <w:r>
-        <w:rPr>
-          <w:rFonts w:ascii="Times New Roman" w:hAnsi="Times New Roman" w:cs="Times New Roman"/>
-          <w:sz w:val="28"/>
-        </w:rPr>
-        <w:t>, ал</w:t>
-      </w:r>
-      <w:r>
-        <w:rPr>
-          <w:rFonts w:ascii="Times New Roman" w:hAnsi="Times New Roman" w:cs="Times New Roman"/>
-          <w:sz w:val="28"/>
-        </w:rPr>
-        <w:t>е поки що акти</w:t>
-      </w:r>
-      <w:r>
-        <w:rPr>
-          <w:rFonts w:ascii="Times New Roman" w:hAnsi="Times New Roman" w:cs="Times New Roman"/>
-          <w:sz w:val="28"/>
-        </w:rPr>
-        <w:t>вувати її не будемо:</w:t>
-      </w:r>
-    </w:p>
-    <w:p>
-      <w:pPr>
-        <w:spacing w:line="360" w:lineRule="auto"/>
-        <w:ind w:firstLine="708"/>
+          <w:szCs w:val="28"/>
+        </w:rPr>
+      </w:pPr>
+      <w:r>
+        <w:rPr>
+          <w:rFonts w:ascii="Times New Roman" w:hAnsi="Times New Roman" w:cs="Times New Roman"/>
+          <w:sz w:val="28"/>
+          <w:szCs w:val="28"/>
+        </w:rPr>
+        <w:t>Нумо</w:t>
+      </w:r>
+      <w:r>
+        <w:rPr>
+          <w:rFonts w:ascii="Times New Roman" w:hAnsi="Times New Roman" w:cs="Times New Roman"/>
+          <w:sz w:val="28"/>
+          <w:szCs w:val="28"/>
+        </w:rPr>
+        <w:t xml:space="preserve"> глянемо на результати запуску:</w:t>
+      </w:r>
+    </w:p>
+    <w:p>
+      <w:pPr>
+        <w:spacing w:line="360" w:lineRule="auto"/>
         <w:jc w:val="center"/>
         <w:rPr>
           <w:rFonts w:ascii="Times New Roman" w:hAnsi="Times New Roman" w:cs="Times New Roman"/>
           <w:sz w:val="28"/>
-          <w:lang w:val="en-US"/>
-        </w:rPr>
-      </w:pPr>
-      <w:r>
-        <w:rPr>
-          <w:rFonts w:ascii="Times New Roman" w:hAnsi="Times New Roman" w:cs="Times New Roman"/>
-          <w:sz w:val="28"/>
-          <w:lang w:val="en-US"/>
+          <w:szCs w:val="28"/>
+        </w:rPr>
+      </w:pPr>
+      <w:r>
+        <w:rPr>
+          <w:rFonts w:ascii="Times New Roman" w:hAnsi="Times New Roman" w:cs="Times New Roman"/>
+          <w:sz w:val="28"/>
+          <w:szCs w:val="28"/>
         </w:rPr>
         <w:pict>
-          <v:shape id="_x0000_i1029" type="#_x0000_t75" style="width:385pt;height:288.5pt">
-            <v:imagedata r:id="rId10" o:title="Figure_1_no_TSX"/>
+          <v:shape id="_x0000_i1058" type="#_x0000_t75" style="width:461pt;height:345.5pt">
+            <v:imagedata r:id="rId9" o:title="Figure_1SW_TSX_OFF"/>
           </v:shape>
         </w:pict>
       </w:r>
@@ -2387,215 +2349,36 @@
     <w:p>
       <w:pPr>
         <w:spacing w:line="360" w:lineRule="auto"/>
-        <w:ind w:firstLine="708"/>
-        <w:jc w:val="center"/>
-        <w:rPr>
-          <w:rFonts w:ascii="Times New Roman" w:hAnsi="Times New Roman" w:cs="Times New Roman"/>
-          <w:sz w:val="28"/>
-          <w:lang w:val="en-US"/>
-        </w:rPr>
-      </w:pPr>
-      <w:r>
-        <w:rPr>
-          <w:rFonts w:ascii="Times New Roman" w:hAnsi="Times New Roman" w:cs="Times New Roman"/>
-          <w:sz w:val="28"/>
-          <w:lang w:val="en-US"/>
-        </w:rPr>
-        <w:pict>
-          <v:shape id="_x0000_i1030" type="#_x0000_t75" style="width:371.5pt;height:278.5pt">
-            <v:imagedata r:id="rId11" o:title="Figure_2_no_TSX"/>
-          </v:shape>
-        </w:pict>
-      </w:r>
-    </w:p>
-    <w:p>
-      <w:pPr>
-        <w:spacing w:line="360" w:lineRule="auto"/>
-        <w:ind w:firstLine="708"/>
-        <w:rPr>
-          <w:rFonts w:ascii="Times New Roman" w:hAnsi="Times New Roman" w:cs="Times New Roman"/>
-          <w:sz w:val="28"/>
-        </w:rPr>
-      </w:pPr>
-      <w:r>
-        <w:rPr>
-          <w:rFonts w:ascii="Times New Roman" w:hAnsi="Times New Roman" w:cs="Times New Roman"/>
-          <w:sz w:val="28"/>
-        </w:rPr>
-        <w:t xml:space="preserve">Тобто значення тримається в районі 0.0025 - 0.0037 і, в основному, має </w:t>
-      </w:r>
-      <w:r>
-        <w:rPr>
-          <w:rFonts w:ascii="Times New Roman" w:hAnsi="Times New Roman" w:cs="Times New Roman"/>
-          <w:sz w:val="28"/>
-        </w:rPr>
-        <w:t>різницю</w:t>
-      </w:r>
-      <w:r>
-        <w:rPr>
-          <w:rFonts w:ascii="Times New Roman" w:hAnsi="Times New Roman" w:cs="Times New Roman"/>
-          <w:sz w:val="28"/>
-          <w:lang w:val="en-US"/>
-        </w:rPr>
-        <w:t xml:space="preserve"> </w:t>
-      </w:r>
-      <w:r>
-        <w:rPr>
-          <w:rFonts w:ascii="Times New Roman" w:hAnsi="Times New Roman" w:cs="Times New Roman"/>
-          <w:sz w:val="28"/>
-        </w:rPr>
-        <w:t>між середніми мінімальним та максимальним</w:t>
-      </w:r>
-      <w:r>
-        <w:rPr>
-          <w:rFonts w:ascii="Times New Roman" w:hAnsi="Times New Roman" w:cs="Times New Roman"/>
-          <w:sz w:val="28"/>
-        </w:rPr>
-        <w:t xml:space="preserve"> значенням</w:t>
-      </w:r>
-      <w:r>
-        <w:rPr>
-          <w:rFonts w:ascii="Times New Roman" w:hAnsi="Times New Roman" w:cs="Times New Roman"/>
-          <w:sz w:val="28"/>
-        </w:rPr>
-        <w:t xml:space="preserve"> </w:t>
-      </w:r>
-      <w:r>
-        <w:rPr>
-          <w:rFonts w:ascii="Times New Roman" w:hAnsi="Times New Roman" w:cs="Times New Roman"/>
-          <w:sz w:val="28"/>
-        </w:rPr>
-        <w:t xml:space="preserve">приблизно </w:t>
-      </w:r>
-      <w:r>
-        <w:rPr>
-          <w:rFonts w:ascii="Times New Roman" w:hAnsi="Times New Roman" w:cs="Times New Roman"/>
-          <w:sz w:val="28"/>
-        </w:rPr>
-        <w:t xml:space="preserve">в </w:t>
-      </w:r>
-      <w:r>
-        <w:rPr>
-          <w:rFonts w:ascii="Times New Roman" w:hAnsi="Times New Roman" w:cs="Times New Roman"/>
-          <w:sz w:val="28"/>
-        </w:rPr>
-        <w:t>0.001</w:t>
-      </w:r>
-    </w:p>
-    <w:p>
-      <w:pPr>
-        <w:spacing w:line="360" w:lineRule="auto"/>
-        <w:ind w:firstLine="708"/>
-        <w:rPr>
-          <w:rFonts w:ascii="Times New Roman" w:hAnsi="Times New Roman" w:cs="Times New Roman"/>
-          <w:sz w:val="28"/>
-          <w:lang w:val="en-US"/>
-        </w:rPr>
-      </w:pPr>
-      <w:r>
-        <w:rPr>
-          <w:rFonts w:ascii="Times New Roman" w:hAnsi="Times New Roman" w:cs="Times New Roman"/>
-          <w:sz w:val="28"/>
-          <w:szCs w:val="28"/>
-        </w:rPr>
-        <w:lastRenderedPageBreak/>
-        <w:t xml:space="preserve">А зараз запустимо Лабораторну роботу з увімкненою технологією </w:t>
-      </w:r>
-      <w:proofErr w:type="spellStart"/>
-      <w:r>
-        <w:rPr>
-          <w:rFonts w:ascii="Times New Roman" w:hAnsi="Times New Roman" w:cs="Times New Roman"/>
-          <w:sz w:val="28"/>
-        </w:rPr>
-        <w:t>Intel</w:t>
-      </w:r>
-      <w:proofErr w:type="spellEnd"/>
-      <w:r>
-        <w:rPr>
-          <w:rFonts w:ascii="Times New Roman" w:hAnsi="Times New Roman" w:cs="Times New Roman"/>
-          <w:sz w:val="28"/>
-        </w:rPr>
-        <w:t>® TSX-NI</w:t>
-      </w:r>
-      <w:r>
-        <w:rPr>
-          <w:rFonts w:ascii="Times New Roman" w:hAnsi="Times New Roman" w:cs="Times New Roman"/>
-          <w:sz w:val="28"/>
-          <w:lang w:val="en-US"/>
-        </w:rPr>
-        <w:t>:</w:t>
-      </w:r>
-    </w:p>
-    <w:p>
-      <w:pPr>
-        <w:spacing w:line="360" w:lineRule="auto"/>
-        <w:jc w:val="center"/>
-        <w:rPr>
-          <w:rFonts w:ascii="Times New Roman" w:hAnsi="Times New Roman" w:cs="Times New Roman"/>
-          <w:sz w:val="28"/>
-          <w:lang w:val="en-US"/>
-        </w:rPr>
-      </w:pPr>
-      <w:r>
-        <w:rPr>
-          <w:rFonts w:ascii="Times New Roman" w:hAnsi="Times New Roman" w:cs="Times New Roman"/>
-          <w:sz w:val="28"/>
-          <w:lang w:val="en-US"/>
-        </w:rPr>
-        <w:pict>
-          <v:shape id="_x0000_i1031" type="#_x0000_t75" style="width:379.5pt;height:285pt">
-            <v:imagedata r:id="rId12" o:title="Figure_1_TSX"/>
-          </v:shape>
-        </w:pict>
-      </w:r>
-    </w:p>
-    <w:p>
-      <w:pPr>
-        <w:spacing w:line="360" w:lineRule="auto"/>
-        <w:jc w:val="center"/>
-        <w:rPr>
-          <w:rFonts w:ascii="Times New Roman" w:hAnsi="Times New Roman" w:cs="Times New Roman"/>
-          <w:sz w:val="28"/>
-          <w:lang w:val="en-US"/>
-        </w:rPr>
-      </w:pPr>
-      <w:r>
-        <w:rPr>
-          <w:rFonts w:ascii="Times New Roman" w:hAnsi="Times New Roman" w:cs="Times New Roman"/>
-          <w:sz w:val="28"/>
-          <w:lang w:val="en-US"/>
-        </w:rPr>
-        <w:pict>
-          <v:shape id="_x0000_i1032" type="#_x0000_t75" style="width:394.5pt;height:295.5pt">
-            <v:imagedata r:id="rId13" o:title="Figure_2_TSX"/>
-          </v:shape>
-        </w:pict>
-      </w:r>
-    </w:p>
-    <w:p>
-      <w:pPr>
-        <w:spacing w:line="360" w:lineRule="auto"/>
-        <w:rPr>
-          <w:rFonts w:ascii="Times New Roman" w:hAnsi="Times New Roman" w:cs="Times New Roman"/>
-          <w:sz w:val="28"/>
-          <w:szCs w:val="28"/>
-          <w:lang w:val="en-US"/>
-        </w:rPr>
-      </w:pPr>
-      <w:r>
-        <w:rPr>
-          <w:rFonts w:ascii="Times New Roman" w:hAnsi="Times New Roman" w:cs="Times New Roman"/>
-          <w:sz w:val="28"/>
-          <w:lang w:val="en-US"/>
+        <w:rPr>
+          <w:rFonts w:ascii="Times New Roman" w:hAnsi="Times New Roman" w:cs="Times New Roman"/>
+          <w:sz w:val="28"/>
+          <w:szCs w:val="28"/>
+        </w:rPr>
+      </w:pPr>
+      <w:r>
+        <w:rPr>
+          <w:rFonts w:ascii="Times New Roman" w:hAnsi="Times New Roman" w:cs="Times New Roman"/>
+          <w:sz w:val="28"/>
+          <w:szCs w:val="28"/>
         </w:rPr>
         <w:tab/>
       </w:r>
-      <w:r>
-        <w:rPr>
-          <w:rFonts w:ascii="Times New Roman" w:hAnsi="Times New Roman" w:cs="Times New Roman"/>
-          <w:sz w:val="28"/>
-        </w:rPr>
-        <w:t>З графіків можна дійти до висновку, що коливання значень стало значно більшим, ніж було: з 0.0034 до 0.007</w:t>
+    </w:p>
+    <w:p>
+      <w:pPr>
+        <w:rPr>
+          <w:rFonts w:ascii="Times New Roman" w:hAnsi="Times New Roman" w:cs="Times New Roman"/>
+          <w:sz w:val="28"/>
+          <w:szCs w:val="28"/>
+        </w:rPr>
+      </w:pPr>
+      <w:r>
+        <w:rPr>
+          <w:rFonts w:ascii="Times New Roman" w:hAnsi="Times New Roman" w:cs="Times New Roman"/>
+          <w:sz w:val="28"/>
+          <w:szCs w:val="28"/>
+        </w:rPr>
+        <w:br w:type="page"/>
       </w:r>
     </w:p>
     <w:p>
@@ -2603,12 +2386,12 @@
         <w:pStyle w:val="Heading1"/>
         <w:spacing w:line="360" w:lineRule="auto"/>
       </w:pPr>
-      <w:bookmarkStart w:id="4" w:name="_Toc129728564"/>
+      <w:bookmarkStart w:id="3" w:name="_Toc129728564"/>
       <w:r>
         <w:lastRenderedPageBreak/>
         <w:t>Висновок:</w:t>
       </w:r>
-      <w:bookmarkEnd w:id="4"/>
+      <w:bookmarkEnd w:id="3"/>
     </w:p>
     <w:p>
       <w:pPr>
@@ -2627,63 +2410,72 @@
           <w:sz w:val="28"/>
           <w:szCs w:val="28"/>
         </w:rPr>
-        <w:t xml:space="preserve">Створивши новий варіант лабораторної роботи Я думав, що при увімкненій технології </w:t>
-      </w:r>
-      <w:proofErr w:type="spellStart"/>
-      <w:r>
-        <w:rPr>
-          <w:rFonts w:ascii="Times New Roman" w:hAnsi="Times New Roman" w:cs="Times New Roman"/>
-          <w:sz w:val="28"/>
-        </w:rPr>
-        <w:t>Intel</w:t>
-      </w:r>
-      <w:proofErr w:type="spellEnd"/>
-      <w:r>
-        <w:rPr>
-          <w:rFonts w:ascii="Times New Roman" w:hAnsi="Times New Roman" w:cs="Times New Roman"/>
-          <w:sz w:val="28"/>
-        </w:rPr>
-        <w:t>® TSX-NI</w:t>
-      </w:r>
-      <w:r>
-        <w:rPr>
-          <w:rFonts w:ascii="Times New Roman" w:hAnsi="Times New Roman" w:cs="Times New Roman"/>
-          <w:sz w:val="28"/>
-          <w:szCs w:val="28"/>
-        </w:rPr>
-        <w:t xml:space="preserve"> </w:t>
-      </w:r>
-      <w:r>
-        <w:rPr>
-          <w:rFonts w:ascii="Times New Roman" w:hAnsi="Times New Roman" w:cs="Times New Roman"/>
-          <w:sz w:val="28"/>
-          <w:szCs w:val="28"/>
-        </w:rPr>
-        <w:t>можна значно збільшити продуктивність Мого коду, проте Я отримав зворотній результат</w:t>
-      </w:r>
-      <w:r>
-        <w:rPr>
-          <w:rFonts w:ascii="Times New Roman" w:hAnsi="Times New Roman" w:cs="Times New Roman"/>
-          <w:sz w:val="28"/>
-          <w:szCs w:val="28"/>
-        </w:rPr>
-        <w:t>.</w:t>
-      </w:r>
-      <w:r>
-        <w:rPr>
-          <w:rFonts w:ascii="Times New Roman" w:hAnsi="Times New Roman" w:cs="Times New Roman"/>
-          <w:sz w:val="28"/>
-          <w:szCs w:val="28"/>
-        </w:rPr>
-        <w:t xml:space="preserve"> Спочатку Мені вважалося</w:t>
-      </w:r>
-      <w:r>
-        <w:rPr>
-          <w:rFonts w:ascii="Times New Roman" w:hAnsi="Times New Roman" w:cs="Times New Roman"/>
-          <w:sz w:val="28"/>
-          <w:szCs w:val="28"/>
-        </w:rPr>
-        <w:t>, що це щось пішло не так саме у Моїй роботі, але запитавши в знайомих почув той самий висновок.</w:t>
+        <w:t xml:space="preserve">Створивши </w:t>
+      </w:r>
+      <w:r>
+        <w:rPr>
+          <w:rFonts w:ascii="Times New Roman" w:hAnsi="Times New Roman" w:cs="Times New Roman"/>
+          <w:sz w:val="28"/>
+          <w:szCs w:val="28"/>
+        </w:rPr>
+        <w:t xml:space="preserve">та протестувавши два </w:t>
+      </w:r>
+      <w:r>
+        <w:rPr>
+          <w:rFonts w:ascii="Times New Roman" w:hAnsi="Times New Roman" w:cs="Times New Roman"/>
+          <w:sz w:val="28"/>
+          <w:szCs w:val="28"/>
+        </w:rPr>
+        <w:t>варіант</w:t>
+      </w:r>
+      <w:r>
+        <w:rPr>
+          <w:rFonts w:ascii="Times New Roman" w:hAnsi="Times New Roman" w:cs="Times New Roman"/>
+          <w:sz w:val="28"/>
+          <w:szCs w:val="28"/>
+        </w:rPr>
+        <w:t>и</w:t>
+      </w:r>
+      <w:r>
+        <w:rPr>
+          <w:rFonts w:ascii="Times New Roman" w:hAnsi="Times New Roman" w:cs="Times New Roman"/>
+          <w:sz w:val="28"/>
+          <w:szCs w:val="28"/>
+        </w:rPr>
+        <w:t xml:space="preserve"> лабораторної Я </w:t>
+      </w:r>
+      <w:r>
+        <w:rPr>
+          <w:rFonts w:ascii="Times New Roman" w:hAnsi="Times New Roman" w:cs="Times New Roman"/>
+          <w:sz w:val="28"/>
+          <w:szCs w:val="28"/>
+        </w:rPr>
+        <w:t xml:space="preserve">отримав результати, котрі дуже схожі на ті, що були отримані в минулих роботах - </w:t>
+      </w:r>
+      <w:r>
+        <w:rPr>
+          <w:rFonts w:ascii="Times New Roman" w:hAnsi="Times New Roman" w:cs="Times New Roman"/>
+          <w:sz w:val="28"/>
+          <w:szCs w:val="28"/>
+        </w:rPr>
+        <w:t xml:space="preserve">при використанні технології </w:t>
+      </w:r>
+      <w:r>
+        <w:rPr>
+          <w:rFonts w:ascii="Times New Roman" w:hAnsi="Times New Roman" w:cs="Times New Roman"/>
+          <w:sz w:val="28"/>
+          <w:szCs w:val="28"/>
+          <w:lang w:val="en-US"/>
+        </w:rPr>
+        <w:t xml:space="preserve">TSX-NI </w:t>
+      </w:r>
+      <w:r>
+        <w:rPr>
+          <w:rFonts w:ascii="Times New Roman" w:hAnsi="Times New Roman" w:cs="Times New Roman"/>
+          <w:sz w:val="28"/>
+          <w:szCs w:val="28"/>
+        </w:rPr>
+        <w:t>графіки мають гірші тенденції руху.</w:t>
       </w:r>
     </w:p>
     <w:p>
@@ -2703,15 +2495,44 @@
           <w:sz w:val="28"/>
           <w:szCs w:val="28"/>
         </w:rPr>
-        <w:t xml:space="preserve">Сама технологія </w:t>
-      </w:r>
-      <w:r>
-        <w:rPr>
-          <w:rFonts w:ascii="Times New Roman" w:hAnsi="Times New Roman" w:cs="Times New Roman"/>
-          <w:sz w:val="28"/>
-          <w:szCs w:val="28"/>
-        </w:rPr>
-        <w:t>має на увазі надбудову над системою роботи з кешем процесора, що оптимізує середовище виконання</w:t>
+        <w:t xml:space="preserve">Раніше Я писав, що подібна ситуація можлива через те, що технологія доволі стара та перестала розроблятись, проте, у коментарях до минулої роботи Я почув іншу теорію – такі результати виникають саме через </w:t>
+      </w:r>
+      <w:r>
+        <w:rPr>
+          <w:rFonts w:ascii="Times New Roman" w:hAnsi="Times New Roman" w:cs="Times New Roman"/>
+          <w:sz w:val="28"/>
+          <w:szCs w:val="28"/>
+          <w:lang w:val="en-US"/>
+        </w:rPr>
+        <w:t>python</w:t>
+      </w:r>
+      <w:r>
+        <w:rPr>
+          <w:rFonts w:ascii="Times New Roman" w:hAnsi="Times New Roman" w:cs="Times New Roman"/>
+          <w:sz w:val="28"/>
+          <w:szCs w:val="28"/>
+        </w:rPr>
+        <w:t>, що є доволі резонною причиною, так як у даній мові програмування не так просто працювати з паралелізмом й схожими поняттями.</w:t>
+      </w:r>
+    </w:p>
+    <w:p>
+      <w:pPr>
+        <w:spacing w:line="360" w:lineRule="auto"/>
+        <w:ind w:firstLine="360"/>
+        <w:rPr>
+          <w:rFonts w:ascii="Times New Roman" w:hAnsi="Times New Roman" w:cs="Times New Roman"/>
+          <w:sz w:val="28"/>
+          <w:szCs w:val="28"/>
+          <w:lang w:val="en-US"/>
+        </w:rPr>
+      </w:pPr>
+      <w:r>
+        <w:rPr>
+          <w:rFonts w:ascii="Times New Roman" w:hAnsi="Times New Roman" w:cs="Times New Roman"/>
+          <w:sz w:val="28"/>
+          <w:szCs w:val="28"/>
+        </w:rPr>
+        <w:t>У ході виконання роботи Я</w:t>
       </w:r>
       <w:r>
         <w:rPr>
@@ -2721,14 +2542,40 @@
         </w:rPr>
         <w:t xml:space="preserve"> </w:t>
       </w:r>
+      <w:r>
+        <w:rPr>
+          <w:rFonts w:ascii="Times New Roman" w:hAnsi="Times New Roman" w:cs="Times New Roman"/>
+          <w:sz w:val="28"/>
+          <w:szCs w:val="28"/>
+        </w:rPr>
+        <w:t xml:space="preserve">краще засвоїв роботу з </w:t>
+      </w:r>
+      <w:r>
+        <w:rPr>
+          <w:rFonts w:ascii="Times New Roman" w:hAnsi="Times New Roman" w:cs="Times New Roman"/>
+          <w:sz w:val="28"/>
+          <w:szCs w:val="28"/>
+          <w:lang w:val="en-US"/>
+        </w:rPr>
+        <w:t>Lock</w:t>
+      </w:r>
+      <w:r>
+        <w:rPr>
+          <w:rFonts w:ascii="Times New Roman" w:hAnsi="Times New Roman" w:cs="Times New Roman"/>
+          <w:sz w:val="28"/>
+          <w:szCs w:val="28"/>
+        </w:rPr>
+        <w:t xml:space="preserve">, </w:t>
+      </w:r>
       <w:proofErr w:type="spellStart"/>
       <w:r>
         <w:rPr>
           <w:rFonts w:ascii="Times New Roman" w:hAnsi="Times New Roman" w:cs="Times New Roman"/>
           <w:sz w:val="28"/>
           <w:szCs w:val="28"/>
-        </w:rPr>
-        <w:t>багатопотокових</w:t>
+          <w:lang w:val="en-US"/>
+        </w:rPr>
+        <w:t>ThreadPoolExecutor</w:t>
       </w:r>
       <w:proofErr w:type="spellEnd"/>
       <w:r>
@@ -2737,91 +2584,24 @@
           <w:sz w:val="28"/>
           <w:szCs w:val="28"/>
         </w:rPr>
-        <w:t xml:space="preserve"> додатків, але </w:t>
-      </w:r>
-      <w:r>
-        <w:rPr>
-          <w:rFonts w:ascii="Times New Roman" w:hAnsi="Times New Roman" w:cs="Times New Roman"/>
-          <w:sz w:val="28"/>
-          <w:szCs w:val="28"/>
-        </w:rPr>
-        <w:t>тільки в тому випадку, якщо ці додатки використовують програмні інтерфейси TSX-NI</w:t>
-      </w:r>
-      <w:r>
-        <w:rPr>
-          <w:rFonts w:ascii="Times New Roman" w:hAnsi="Times New Roman" w:cs="Times New Roman"/>
-          <w:sz w:val="28"/>
-          <w:szCs w:val="28"/>
-        </w:rPr>
-        <w:t xml:space="preserve">. </w:t>
-      </w:r>
-    </w:p>
-    <w:p>
-      <w:pPr>
-        <w:spacing w:line="360" w:lineRule="auto"/>
-        <w:ind w:firstLine="360"/>
-        <w:jc w:val="both"/>
-        <w:rPr>
-          <w:rFonts w:ascii="Times New Roman" w:hAnsi="Times New Roman" w:cs="Times New Roman"/>
-          <w:sz w:val="28"/>
-          <w:szCs w:val="28"/>
-        </w:rPr>
-      </w:pPr>
-      <w:r>
-        <w:rPr>
-          <w:rFonts w:ascii="Times New Roman" w:hAnsi="Times New Roman" w:cs="Times New Roman"/>
-          <w:sz w:val="28"/>
-          <w:szCs w:val="28"/>
-        </w:rPr>
-        <w:t>Тому на Мою думку є кілька потенційних причин чому так сталося:</w:t>
-      </w:r>
-    </w:p>
-    <w:p>
-      <w:pPr>
-        <w:spacing w:line="360" w:lineRule="auto"/>
-        <w:ind w:firstLine="360"/>
-        <w:jc w:val="both"/>
-        <w:rPr>
-          <w:rFonts w:ascii="Times New Roman" w:hAnsi="Times New Roman" w:cs="Times New Roman"/>
-          <w:sz w:val="28"/>
-          <w:szCs w:val="28"/>
-        </w:rPr>
-      </w:pPr>
-      <w:r>
-        <w:rPr>
-          <w:rFonts w:ascii="Times New Roman" w:hAnsi="Times New Roman" w:cs="Times New Roman"/>
-          <w:sz w:val="28"/>
-          <w:szCs w:val="28"/>
-        </w:rPr>
-        <w:t xml:space="preserve">1. Це прискорення буде використовуватись лише у випадку використання програмного інтерфейсу </w:t>
-      </w:r>
-      <w:r>
-        <w:rPr>
-          <w:rFonts w:ascii="Times New Roman" w:hAnsi="Times New Roman" w:cs="Times New Roman"/>
-          <w:sz w:val="28"/>
-          <w:szCs w:val="28"/>
-        </w:rPr>
-        <w:t>TSX-NI</w:t>
-      </w:r>
-    </w:p>
-    <w:p>
-      <w:pPr>
-        <w:spacing w:line="360" w:lineRule="auto"/>
-        <w:ind w:firstLine="360"/>
-        <w:jc w:val="both"/>
-        <w:rPr>
-          <w:rFonts w:ascii="Times New Roman" w:hAnsi="Times New Roman" w:cs="Times New Roman"/>
-          <w:sz w:val="28"/>
-          <w:szCs w:val="28"/>
-        </w:rPr>
-      </w:pPr>
-      <w:r>
-        <w:rPr>
-          <w:rFonts w:ascii="Times New Roman" w:hAnsi="Times New Roman" w:cs="Times New Roman"/>
-          <w:sz w:val="28"/>
-          <w:szCs w:val="28"/>
-        </w:rPr>
-        <w:t xml:space="preserve">2. Існує певна недоробка з боку розробників, так як дана </w:t>
+        <w:t xml:space="preserve"> </w:t>
+      </w:r>
+      <w:r>
+        <w:rPr>
+          <w:rFonts w:ascii="Times New Roman" w:hAnsi="Times New Roman" w:cs="Times New Roman"/>
+          <w:sz w:val="28"/>
+          <w:szCs w:val="28"/>
+        </w:rPr>
+        <w:t xml:space="preserve">та </w:t>
+      </w:r>
+      <w:r>
+        <w:rPr>
+          <w:rFonts w:ascii="Times New Roman" w:hAnsi="Times New Roman" w:cs="Times New Roman"/>
+          <w:sz w:val="28"/>
+          <w:szCs w:val="28"/>
+          <w:lang w:val="en-US"/>
+        </w:rPr>
+        <w:t>future’</w:t>
       </w:r>
       <w:proofErr w:type="spellStart"/>
       <w:r>
@@ -2830,7 +2610,15 @@
           <w:sz w:val="28"/>
           <w:szCs w:val="28"/>
         </w:rPr>
-        <w:t>фіча</w:t>
+        <w:t>ам</w:t>
+      </w:r>
+      <w:r>
+        <w:rPr>
+          <w:rFonts w:ascii="Times New Roman" w:hAnsi="Times New Roman" w:cs="Times New Roman"/>
+          <w:sz w:val="28"/>
+          <w:szCs w:val="28"/>
+        </w:rPr>
+        <w:t>и</w:t>
       </w:r>
       <w:proofErr w:type="spellEnd"/>
       <w:r>
@@ -2839,101 +2627,26 @@
           <w:sz w:val="28"/>
           <w:szCs w:val="28"/>
         </w:rPr>
-        <w:t>,</w:t>
-      </w:r>
-      <w:r>
-        <w:rPr>
-          <w:rFonts w:ascii="Times New Roman" w:hAnsi="Times New Roman" w:cs="Times New Roman"/>
-          <w:sz w:val="28"/>
-          <w:szCs w:val="28"/>
-        </w:rPr>
-        <w:t xml:space="preserve"> починаючи з 2014</w:t>
-      </w:r>
-      <w:r>
-        <w:rPr>
-          <w:rFonts w:ascii="Times New Roman" w:hAnsi="Times New Roman" w:cs="Times New Roman"/>
-          <w:sz w:val="28"/>
-          <w:szCs w:val="28"/>
-        </w:rPr>
-        <w:t>,</w:t>
-      </w:r>
-      <w:r>
-        <w:rPr>
-          <w:rFonts w:ascii="Times New Roman" w:hAnsi="Times New Roman" w:cs="Times New Roman"/>
-          <w:sz w:val="28"/>
-          <w:szCs w:val="28"/>
-        </w:rPr>
-        <w:t xml:space="preserve"> поступово вимикалася на програмному рівні на багатьох процесорах і є шанс, що зараз, у 2023 році, ця технологія має недоліки, </w:t>
-      </w:r>
-      <w:r>
-        <w:rPr>
-          <w:rFonts w:ascii="Times New Roman" w:hAnsi="Times New Roman" w:cs="Times New Roman"/>
-          <w:sz w:val="28"/>
-          <w:szCs w:val="28"/>
-        </w:rPr>
-        <w:t>які і зменшують швидкі</w:t>
-      </w:r>
-      <w:r>
-        <w:rPr>
-          <w:rFonts w:ascii="Times New Roman" w:hAnsi="Times New Roman" w:cs="Times New Roman"/>
-          <w:sz w:val="28"/>
-          <w:szCs w:val="28"/>
-        </w:rPr>
-        <w:t>сть обчислень</w:t>
-      </w:r>
-    </w:p>
-    <w:p>
-      <w:pPr>
-        <w:spacing w:line="360" w:lineRule="auto"/>
-        <w:ind w:firstLine="360"/>
+        <w:t>, за допомогою як</w:t>
+      </w:r>
+      <w:bookmarkStart w:id="4" w:name="_GoBack"/>
+      <w:bookmarkEnd w:id="4"/>
+      <w:r>
+        <w:rPr>
+          <w:rFonts w:ascii="Times New Roman" w:hAnsi="Times New Roman" w:cs="Times New Roman"/>
+          <w:sz w:val="28"/>
+          <w:szCs w:val="28"/>
+        </w:rPr>
+        <w:t xml:space="preserve">их створив варіант роботи з </w:t>
+      </w:r>
+      <w:r>
         <w:rPr>
           <w:rFonts w:ascii="Times New Roman" w:hAnsi="Times New Roman" w:cs="Times New Roman"/>
           <w:sz w:val="28"/>
           <w:szCs w:val="28"/>
           <w:lang w:val="en-US"/>
         </w:rPr>
-      </w:pPr>
-      <w:r>
-        <w:rPr>
-          <w:rFonts w:ascii="Times New Roman" w:hAnsi="Times New Roman" w:cs="Times New Roman"/>
-          <w:sz w:val="28"/>
-          <w:szCs w:val="28"/>
-        </w:rPr>
-        <w:t>У ході виконання роботи Я</w:t>
-      </w:r>
-      <w:r>
-        <w:rPr>
-          <w:rFonts w:ascii="Times New Roman" w:hAnsi="Times New Roman" w:cs="Times New Roman"/>
-          <w:sz w:val="28"/>
-          <w:szCs w:val="28"/>
-        </w:rPr>
-        <w:t xml:space="preserve"> </w:t>
-      </w:r>
-      <w:r>
-        <w:rPr>
-          <w:rFonts w:ascii="Times New Roman" w:hAnsi="Times New Roman" w:cs="Times New Roman"/>
-          <w:sz w:val="28"/>
-          <w:szCs w:val="28"/>
-        </w:rPr>
-        <w:t xml:space="preserve">глибше познайомився з </w:t>
-      </w:r>
-      <w:proofErr w:type="spellStart"/>
-      <w:r>
-        <w:rPr>
-          <w:rFonts w:ascii="Times New Roman" w:hAnsi="Times New Roman" w:cs="Times New Roman"/>
-          <w:sz w:val="28"/>
-          <w:szCs w:val="28"/>
-        </w:rPr>
-        <w:t>багатопоточністю</w:t>
-      </w:r>
-      <w:proofErr w:type="spellEnd"/>
-      <w:r>
-        <w:rPr>
-          <w:rFonts w:ascii="Times New Roman" w:hAnsi="Times New Roman" w:cs="Times New Roman"/>
-          <w:sz w:val="28"/>
-          <w:szCs w:val="28"/>
-        </w:rPr>
-        <w:t xml:space="preserve"> у </w:t>
+        <w:t>hardware transaction memory</w:t>
       </w:r>
       <w:r>
         <w:rPr>
@@ -2942,15 +2655,23 @@
           <w:szCs w:val="28"/>
           <w:lang w:val="en-US"/>
         </w:rPr>
-        <w:t>python</w:t>
-      </w:r>
-      <w:r>
-        <w:rPr>
-          <w:rFonts w:ascii="Times New Roman" w:hAnsi="Times New Roman" w:cs="Times New Roman"/>
-          <w:sz w:val="28"/>
-          <w:szCs w:val="28"/>
-        </w:rPr>
-        <w:t xml:space="preserve">, а саме з </w:t>
+        <w:t>.</w:t>
+      </w:r>
+      <w:r>
+        <w:rPr>
+          <w:rFonts w:ascii="Times New Roman" w:hAnsi="Times New Roman" w:cs="Times New Roman"/>
+          <w:sz w:val="28"/>
+          <w:szCs w:val="28"/>
+        </w:rPr>
+        <w:t xml:space="preserve"> Нагадав Собі, як працювати з базами даних: створювати, додавати та видаляти поля, тощо</w:t>
+      </w:r>
+      <w:r>
+        <w:rPr>
+          <w:rFonts w:ascii="Times New Roman" w:hAnsi="Times New Roman" w:cs="Times New Roman"/>
+          <w:sz w:val="28"/>
+          <w:szCs w:val="28"/>
+        </w:rPr>
+        <w:t xml:space="preserve">. Також дізнався про декоратор </w:t>
       </w:r>
       <w:r>
         <w:rPr>
@@ -2959,31 +2680,15 @@
           <w:szCs w:val="28"/>
           <w:lang w:val="en-US"/>
         </w:rPr>
-        <w:t>Lock</w:t>
-      </w:r>
-      <w:r>
-        <w:rPr>
-          <w:rFonts w:ascii="Times New Roman" w:hAnsi="Times New Roman" w:cs="Times New Roman"/>
-          <w:sz w:val="28"/>
-          <w:szCs w:val="28"/>
-        </w:rPr>
-        <w:t xml:space="preserve"> (блокує певний фрагм</w:t>
-      </w:r>
-      <w:r>
-        <w:rPr>
-          <w:rFonts w:ascii="Times New Roman" w:hAnsi="Times New Roman" w:cs="Times New Roman"/>
-          <w:sz w:val="28"/>
-          <w:szCs w:val="28"/>
-        </w:rPr>
-        <w:t>ент коду, доки робота з ним не з</w:t>
-      </w:r>
-      <w:r>
-        <w:rPr>
-          <w:rFonts w:ascii="Times New Roman" w:hAnsi="Times New Roman" w:cs="Times New Roman"/>
-          <w:sz w:val="28"/>
-          <w:szCs w:val="28"/>
-        </w:rPr>
-        <w:t>акінчиться)</w:t>
+        <w:t xml:space="preserve">@atomically, </w:t>
+      </w:r>
+      <w:r>
+        <w:rPr>
+          <w:rFonts w:ascii="Times New Roman" w:hAnsi="Times New Roman" w:cs="Times New Roman"/>
+          <w:sz w:val="28"/>
+          <w:szCs w:val="28"/>
+        </w:rPr>
+        <w:t xml:space="preserve">за допомогою якого можна реалізовувати </w:t>
       </w:r>
       <w:r>
         <w:rPr>
@@ -2992,121 +2697,7 @@
           <w:szCs w:val="28"/>
           <w:lang w:val="en-US"/>
         </w:rPr>
-        <w:t xml:space="preserve">, </w:t>
-      </w:r>
-      <w:proofErr w:type="spellStart"/>
-      <w:r>
-        <w:rPr>
-          <w:rFonts w:ascii="Times New Roman" w:hAnsi="Times New Roman" w:cs="Times New Roman"/>
-          <w:sz w:val="28"/>
-          <w:szCs w:val="28"/>
-          <w:lang w:val="en-US"/>
-        </w:rPr>
-        <w:t>ThreadPoolExecutor</w:t>
-      </w:r>
-      <w:proofErr w:type="spellEnd"/>
-      <w:r>
-        <w:rPr>
-          <w:rFonts w:ascii="Times New Roman" w:hAnsi="Times New Roman" w:cs="Times New Roman"/>
-          <w:sz w:val="28"/>
-          <w:szCs w:val="28"/>
-        </w:rPr>
-        <w:t xml:space="preserve"> (об’єднує кілька потоків у групи)</w:t>
-      </w:r>
-      <w:r>
-        <w:rPr>
-          <w:rFonts w:ascii="Times New Roman" w:hAnsi="Times New Roman" w:cs="Times New Roman"/>
-          <w:sz w:val="28"/>
-          <w:szCs w:val="28"/>
-          <w:lang w:val="en-US"/>
-        </w:rPr>
-        <w:t xml:space="preserve"> </w:t>
-      </w:r>
-      <w:r>
-        <w:rPr>
-          <w:rFonts w:ascii="Times New Roman" w:hAnsi="Times New Roman" w:cs="Times New Roman"/>
-          <w:sz w:val="28"/>
-          <w:szCs w:val="28"/>
-        </w:rPr>
-        <w:t xml:space="preserve">та </w:t>
-      </w:r>
-      <w:r>
-        <w:rPr>
-          <w:rFonts w:ascii="Times New Roman" w:hAnsi="Times New Roman" w:cs="Times New Roman"/>
-          <w:sz w:val="28"/>
-          <w:szCs w:val="28"/>
-          <w:lang w:val="en-US"/>
-        </w:rPr>
-        <w:t>future’</w:t>
-      </w:r>
-      <w:proofErr w:type="spellStart"/>
-      <w:r>
-        <w:rPr>
-          <w:rFonts w:ascii="Times New Roman" w:hAnsi="Times New Roman" w:cs="Times New Roman"/>
-          <w:sz w:val="28"/>
-          <w:szCs w:val="28"/>
-        </w:rPr>
-        <w:t>ам</w:t>
-      </w:r>
-      <w:r>
-        <w:rPr>
-          <w:rFonts w:ascii="Times New Roman" w:hAnsi="Times New Roman" w:cs="Times New Roman"/>
-          <w:sz w:val="28"/>
-          <w:szCs w:val="28"/>
-        </w:rPr>
-        <w:t>и</w:t>
-      </w:r>
-      <w:proofErr w:type="spellEnd"/>
-      <w:r>
-        <w:rPr>
-          <w:rFonts w:ascii="Times New Roman" w:hAnsi="Times New Roman" w:cs="Times New Roman"/>
-          <w:sz w:val="28"/>
-          <w:szCs w:val="28"/>
-        </w:rPr>
-        <w:t xml:space="preserve"> (</w:t>
-      </w:r>
-      <w:r>
-        <w:rPr>
-          <w:rFonts w:ascii="Times New Roman" w:hAnsi="Times New Roman" w:cs="Times New Roman"/>
-          <w:noProof/>
-          <w:sz w:val="28"/>
-          <w:szCs w:val="28"/>
-          <w:lang w:val="en-US" w:eastAsia="uk-UA"/>
-        </w:rPr>
-        <w:t>кінцевий результат асинхронної роботи</w:t>
-      </w:r>
-      <w:r>
-        <w:rPr>
-          <w:rFonts w:ascii="Times New Roman" w:hAnsi="Times New Roman" w:cs="Times New Roman"/>
-          <w:sz w:val="28"/>
-          <w:szCs w:val="28"/>
-        </w:rPr>
-        <w:t>)</w:t>
-      </w:r>
-      <w:r>
-        <w:rPr>
-          <w:rFonts w:ascii="Times New Roman" w:hAnsi="Times New Roman" w:cs="Times New Roman"/>
-          <w:sz w:val="28"/>
-          <w:szCs w:val="28"/>
-        </w:rPr>
-        <w:t xml:space="preserve">, котрі використовуються </w:t>
-      </w:r>
-      <w:r>
-        <w:rPr>
-          <w:rFonts w:ascii="Times New Roman" w:hAnsi="Times New Roman" w:cs="Times New Roman"/>
-          <w:sz w:val="28"/>
-          <w:szCs w:val="28"/>
-        </w:rPr>
-        <w:t>передостаннім</w:t>
-      </w:r>
-      <w:r>
-        <w:rPr>
-          <w:rFonts w:ascii="Times New Roman" w:hAnsi="Times New Roman" w:cs="Times New Roman"/>
-          <w:sz w:val="28"/>
-          <w:szCs w:val="28"/>
-          <w:lang w:val="en-US"/>
-        </w:rPr>
-        <w:t xml:space="preserve">. </w:t>
+        <w:t>software transaction memory</w:t>
       </w:r>
     </w:p>
     <w:p>
@@ -3182,9 +2773,8 @@
           <w:szCs w:val="28"/>
           <w:lang w:val="en-US"/>
         </w:rPr>
-        <w:t xml:space="preserve">Google </w:t>
-      </w:r>
-      <w:proofErr w:type="spellStart"/>
+        <w:t>GitHub</w:t>
+      </w:r>
       <w:r>
         <w:rPr>
           <w:rFonts w:ascii="Times New Roman" w:hAnsi="Times New Roman" w:cs="Times New Roman"/>
@@ -3192,9 +2782,16 @@
           <w:szCs w:val="28"/>
           <w:lang w:val="en-US"/>
         </w:rPr>
-        <w:t>Colab</w:t>
-      </w:r>
-      <w:proofErr w:type="spellEnd"/>
+        <w:t xml:space="preserve"> (</w:t>
+      </w:r>
+      <w:r>
+        <w:rPr>
+          <w:rFonts w:ascii="Times New Roman" w:hAnsi="Times New Roman" w:cs="Times New Roman"/>
+          <w:sz w:val="28"/>
+          <w:szCs w:val="28"/>
+        </w:rPr>
+        <w:t>разом з результатами роботи коду при увімкненій та вимкненій технології TSX-NI</w:t>
+      </w:r>
       <w:r>
         <w:rPr>
           <w:rFonts w:ascii="Times New Roman" w:hAnsi="Times New Roman" w:cs="Times New Roman"/>
@@ -3202,87 +2799,18 @@
           <w:szCs w:val="28"/>
           <w:lang w:val="en-US"/>
         </w:rPr>
+        <w:t>)</w:t>
+      </w:r>
+      <w:r>
+        <w:rPr>
+          <w:rFonts w:ascii="Times New Roman" w:hAnsi="Times New Roman" w:cs="Times New Roman"/>
+          <w:sz w:val="28"/>
+          <w:szCs w:val="28"/>
+          <w:lang w:val="en-US"/>
+        </w:rPr>
         <w:t xml:space="preserve"> – </w:t>
       </w:r>
-      <w:hyperlink r:id="rId14" w:history="1">
-        <w:r>
-          <w:rPr>
-            <w:rStyle w:val="Hyperlink"/>
-            <w:rFonts w:ascii="Times New Roman" w:hAnsi="Times New Roman" w:cs="Times New Roman"/>
-            <w:sz w:val="28"/>
-            <w:szCs w:val="28"/>
-          </w:rPr>
-          <w:t>посилання</w:t>
-        </w:r>
-      </w:hyperlink>
-    </w:p>
-    <w:p>
-      <w:pPr>
-        <w:pStyle w:val="ListParagraph"/>
-        <w:numPr>
-          <w:ilvl w:val="0"/>
-          <w:numId w:val="9"/>
-        </w:numPr>
-        <w:spacing w:line="360" w:lineRule="auto"/>
-        <w:rPr>
-          <w:rFonts w:ascii="Times New Roman" w:hAnsi="Times New Roman" w:cs="Times New Roman"/>
-          <w:sz w:val="28"/>
-          <w:szCs w:val="28"/>
-        </w:rPr>
-      </w:pPr>
-      <w:r>
-        <w:rPr>
-          <w:rFonts w:ascii="Times New Roman" w:hAnsi="Times New Roman" w:cs="Times New Roman"/>
-          <w:sz w:val="28"/>
-          <w:szCs w:val="28"/>
-        </w:rPr>
-        <w:t xml:space="preserve">Робота на </w:t>
-      </w:r>
-      <w:r>
-        <w:rPr>
-          <w:rFonts w:ascii="Times New Roman" w:hAnsi="Times New Roman" w:cs="Times New Roman"/>
-          <w:sz w:val="28"/>
-          <w:szCs w:val="28"/>
-          <w:lang w:val="en-US"/>
-        </w:rPr>
-        <w:t>GitHub</w:t>
-      </w:r>
-      <w:r>
-        <w:rPr>
-          <w:rFonts w:ascii="Times New Roman" w:hAnsi="Times New Roman" w:cs="Times New Roman"/>
-          <w:sz w:val="28"/>
-          <w:szCs w:val="28"/>
-          <w:lang w:val="en-US"/>
-        </w:rPr>
-        <w:t xml:space="preserve"> (</w:t>
-      </w:r>
-      <w:r>
-        <w:rPr>
-          <w:rFonts w:ascii="Times New Roman" w:hAnsi="Times New Roman" w:cs="Times New Roman"/>
-          <w:sz w:val="28"/>
-          <w:szCs w:val="28"/>
-        </w:rPr>
-        <w:t>разом з результатами роботи коду при увімкненій та вимкненій технології TSX-NI</w:t>
-      </w:r>
-      <w:r>
-        <w:rPr>
-          <w:rFonts w:ascii="Times New Roman" w:hAnsi="Times New Roman" w:cs="Times New Roman"/>
-          <w:sz w:val="28"/>
-          <w:szCs w:val="28"/>
-          <w:lang w:val="en-US"/>
-        </w:rPr>
-        <w:t>)</w:t>
-      </w:r>
-      <w:r>
-        <w:rPr>
-          <w:rFonts w:ascii="Times New Roman" w:hAnsi="Times New Roman" w:cs="Times New Roman"/>
-          <w:sz w:val="28"/>
-          <w:szCs w:val="28"/>
-          <w:lang w:val="en-US"/>
-        </w:rPr>
-        <w:t xml:space="preserve"> – </w:t>
-      </w:r>
-      <w:hyperlink r:id="rId15" w:history="1">
+      <w:hyperlink r:id="rId10" w:history="1">
         <w:r>
           <w:rPr>
             <w:rStyle w:val="Hyperlink"/>
@@ -4397,6 +3925,92 @@
     </w:lvl>
   </w:abstractNum>
   <w:abstractNum w:abstractNumId="11" w15:restartNumberingAfterBreak="0">
+    <w:nsid w:val="6CF65833"/>
+    <w:multiLevelType w:val="hybridMultilevel"/>
+    <w:tmpl w:val="CDD6200A"/>
+    <w:lvl w:ilvl="0" w:tplc="0422000F">
+      <w:start w:val="1"/>
+      <w:numFmt w:val="decimal"/>
+      <w:lvlText w:val="%1."/>
+      <w:lvlJc w:val="left"/>
+      <w:pPr>
+        <w:ind w:left="720" w:hanging="360"/>
+      </w:pPr>
+    </w:lvl>
+    <w:lvl w:ilvl="1" w:tplc="04220019" w:tentative="1">
+      <w:start w:val="1"/>
+      <w:numFmt w:val="lowerLetter"/>
+      <w:lvlText w:val="%2."/>
+      <w:lvlJc w:val="left"/>
+      <w:pPr>
+        <w:ind w:left="1440" w:hanging="360"/>
+      </w:pPr>
+    </w:lvl>
+    <w:lvl w:ilvl="2" w:tplc="0422001B" w:tentative="1">
+      <w:start w:val="1"/>
+      <w:numFmt w:val="lowerRoman"/>
+      <w:lvlText w:val="%3."/>
+      <w:lvlJc w:val="right"/>
+      <w:pPr>
+        <w:ind w:left="2160" w:hanging="180"/>
+      </w:pPr>
+    </w:lvl>
+    <w:lvl w:ilvl="3" w:tplc="0422000F" w:tentative="1">
+      <w:start w:val="1"/>
+      <w:numFmt w:val="decimal"/>
+      <w:lvlText w:val="%4."/>
+      <w:lvlJc w:val="left"/>
+      <w:pPr>
+        <w:ind w:left="2880" w:hanging="360"/>
+      </w:pPr>
+    </w:lvl>
+    <w:lvl w:ilvl="4" w:tplc="04220019" w:tentative="1">
+      <w:start w:val="1"/>
+      <w:numFmt w:val="lowerLetter"/>
+      <w:lvlText w:val="%5."/>
+      <w:lvlJc w:val="left"/>
+      <w:pPr>
+        <w:ind w:left="3600" w:hanging="360"/>
+      </w:pPr>
+    </w:lvl>
+    <w:lvl w:ilvl="5" w:tplc="0422001B" w:tentative="1">
+      <w:start w:val="1"/>
+      <w:numFmt w:val="lowerRoman"/>
+      <w:lvlText w:val="%6."/>
+      <w:lvlJc w:val="right"/>
+      <w:pPr>
+        <w:ind w:left="4320" w:hanging="180"/>
+      </w:pPr>
+    </w:lvl>
+    <w:lvl w:ilvl="6" w:tplc="0422000F" w:tentative="1">
+      <w:start w:val="1"/>
+      <w:numFmt w:val="decimal"/>
+      <w:lvlText w:val="%7."/>
+      <w:lvlJc w:val="left"/>
+      <w:pPr>
+        <w:ind w:left="5040" w:hanging="360"/>
+      </w:pPr>
+    </w:lvl>
+    <w:lvl w:ilvl="7" w:tplc="04220019" w:tentative="1">
+      <w:start w:val="1"/>
+      <w:numFmt w:val="lowerLetter"/>
+      <w:lvlText w:val="%8."/>
+      <w:lvlJc w:val="left"/>
+      <w:pPr>
+        <w:ind w:left="5760" w:hanging="360"/>
+      </w:pPr>
+    </w:lvl>
+    <w:lvl w:ilvl="8" w:tplc="0422001B" w:tentative="1">
+      <w:start w:val="1"/>
+      <w:numFmt w:val="lowerRoman"/>
+      <w:lvlText w:val="%9."/>
+      <w:lvlJc w:val="right"/>
+      <w:pPr>
+        <w:ind w:left="6480" w:hanging="180"/>
+      </w:pPr>
+    </w:lvl>
+  </w:abstractNum>
+  <w:abstractNum w:abstractNumId="12" w15:restartNumberingAfterBreak="0">
     <w:nsid w:val="6FF7224E"/>
     <w:multiLevelType w:val="hybridMultilevel"/>
     <w:tmpl w:val="8AC8B74C"/>
@@ -4509,7 +4123,7 @@
       </w:rPr>
     </w:lvl>
   </w:abstractNum>
-  <w:abstractNum w:abstractNumId="12" w15:restartNumberingAfterBreak="0">
+  <w:abstractNum w:abstractNumId="13" w15:restartNumberingAfterBreak="0">
     <w:nsid w:val="76416C54"/>
     <w:multiLevelType w:val="hybridMultilevel"/>
     <w:tmpl w:val="A2DC702E"/>
@@ -4608,7 +4222,7 @@
     <w:abstractNumId w:val="2"/>
   </w:num>
   <w:num w:numId="4">
-    <w:abstractNumId w:val="11"/>
+    <w:abstractNumId w:val="12"/>
   </w:num>
   <w:num w:numId="5">
     <w:abstractNumId w:val="9"/>
@@ -4617,7 +4231,7 @@
     <w:abstractNumId w:val="5"/>
   </w:num>
   <w:num w:numId="7">
-    <w:abstractNumId w:val="12"/>
+    <w:abstractNumId w:val="13"/>
   </w:num>
   <w:num w:numId="8">
     <w:abstractNumId w:val="3"/>
@@ -4636,6 +4250,9 @@
   </w:num>
   <w:num w:numId="13">
     <w:abstractNumId w:val="0"/>
+  </w:num>
+  <w:num w:numId="14">
+    <w:abstractNumId w:val="11"/>
   </w:num>
 </w:numbering>
 </file>
@@ -5129,6 +4746,7 @@
   <w:style w:type="character" w:default="1" w:styleId="DefaultParagraphFont">
     <w:name w:val="Default Paragraph Font"/>
     <w:uiPriority w:val="1"/>
+    <w:semiHidden/>
     <w:unhideWhenUsed/>
   </w:style>
   <w:style w:type="table" w:default="1" w:styleId="TableNormal">

</xml_diff>